<commit_message>
Updated Doc for Anniversary Update
</commit_message>
<xml_diff>
--- a/Main/Doc/de/Windows Server Advanced Power Managment (deutsch).docx
+++ b/Main/Doc/de/Windows Server Advanced Power Managment (deutsch).docx
@@ -209,8 +209,10 @@
                   <w:rPr>
                     <w:bCs/>
                   </w:rPr>
-                  <w:t>0</w:t>
-                </w:r>
+                  <w:t>1</w:t>
+                </w:r>
+                <w:bookmarkStart w:id="0" w:name="_GoBack"/>
+                <w:bookmarkEnd w:id="0"/>
               </w:p>
             </w:tc>
           </w:tr>
@@ -311,110 +313,63 @@
               <w:r>
                 <w:fldChar w:fldCharType="separate"/>
               </w:r>
-              <w:bookmarkStart w:id="0" w:name="_GoBack"/>
-              <w:bookmarkEnd w:id="0"/>
-              <w:r>
-                <w:rPr>
-                  <w:rStyle w:val="Hyperlink"/>
-                  <w:noProof/>
-                </w:rPr>
-                <w:fldChar w:fldCharType="begin"/>
-              </w:r>
-              <w:r>
-                <w:rPr>
-                  <w:rStyle w:val="Hyperlink"/>
-                  <w:noProof/>
-                </w:rPr>
-                <w:instrText xml:space="preserve"> </w:instrText>
-              </w:r>
-              <w:r>
-                <w:rPr>
-                  <w:noProof/>
-                </w:rPr>
-                <w:instrText>HYPERLINK \l "_Toc456023265"</w:instrText>
-              </w:r>
-              <w:r>
-                <w:rPr>
-                  <w:rStyle w:val="Hyperlink"/>
-                  <w:noProof/>
-                </w:rPr>
-                <w:instrText xml:space="preserve"> </w:instrText>
-              </w:r>
-              <w:r>
-                <w:rPr>
-                  <w:rStyle w:val="Hyperlink"/>
-                  <w:noProof/>
-                </w:rPr>
-              </w:r>
-              <w:r>
-                <w:rPr>
-                  <w:rStyle w:val="Hyperlink"/>
-                  <w:noProof/>
-                </w:rPr>
-                <w:fldChar w:fldCharType="separate"/>
-              </w:r>
-              <w:r>
-                <w:rPr>
-                  <w:rStyle w:val="Hyperlink"/>
-                  <w:noProof/>
-                </w:rPr>
-                <w:t>Einführung</w:t>
-              </w:r>
-              <w:r>
-                <w:rPr>
-                  <w:noProof/>
-                  <w:webHidden/>
-                </w:rPr>
-                <w:tab/>
-              </w:r>
-              <w:r>
-                <w:rPr>
-                  <w:noProof/>
-                  <w:webHidden/>
-                </w:rPr>
-                <w:fldChar w:fldCharType="begin"/>
-              </w:r>
-              <w:r>
-                <w:rPr>
-                  <w:noProof/>
-                  <w:webHidden/>
-                </w:rPr>
-                <w:instrText xml:space="preserve"> PAGEREF _Toc456023265 \h </w:instrText>
-              </w:r>
-              <w:r>
-                <w:rPr>
-                  <w:noProof/>
-                  <w:webHidden/>
-                </w:rPr>
-              </w:r>
-              <w:r>
-                <w:rPr>
-                  <w:noProof/>
-                  <w:webHidden/>
-                </w:rPr>
-                <w:fldChar w:fldCharType="separate"/>
-              </w:r>
-              <w:r>
-                <w:rPr>
-                  <w:noProof/>
-                  <w:webHidden/>
-                </w:rPr>
-                <w:t>2</w:t>
-              </w:r>
-              <w:r>
-                <w:rPr>
-                  <w:noProof/>
-                  <w:webHidden/>
-                </w:rPr>
-                <w:fldChar w:fldCharType="end"/>
-              </w:r>
-              <w:r>
-                <w:rPr>
-                  <w:rStyle w:val="Hyperlink"/>
-                  <w:noProof/>
-                </w:rPr>
-                <w:fldChar w:fldCharType="end"/>
-              </w:r>
+              <w:hyperlink w:anchor="_Toc456023265" w:history="1">
+                <w:r>
+                  <w:rPr>
+                    <w:rStyle w:val="Hyperlink"/>
+                    <w:noProof/>
+                  </w:rPr>
+                  <w:t>Einführung</w:t>
+                </w:r>
+                <w:r>
+                  <w:rPr>
+                    <w:noProof/>
+                    <w:webHidden/>
+                  </w:rPr>
+                  <w:tab/>
+                </w:r>
+                <w:r>
+                  <w:rPr>
+                    <w:noProof/>
+                    <w:webHidden/>
+                  </w:rPr>
+                  <w:fldChar w:fldCharType="begin"/>
+                </w:r>
+                <w:r>
+                  <w:rPr>
+                    <w:noProof/>
+                    <w:webHidden/>
+                  </w:rPr>
+                  <w:instrText xml:space="preserve"> PAGEREF _Toc456023265 \h </w:instrText>
+                </w:r>
+                <w:r>
+                  <w:rPr>
+                    <w:noProof/>
+                    <w:webHidden/>
+                  </w:rPr>
+                </w:r>
+                <w:r>
+                  <w:rPr>
+                    <w:noProof/>
+                    <w:webHidden/>
+                  </w:rPr>
+                  <w:fldChar w:fldCharType="separate"/>
+                </w:r>
+                <w:r>
+                  <w:rPr>
+                    <w:noProof/>
+                    <w:webHidden/>
+                  </w:rPr>
+                  <w:t>2</w:t>
+                </w:r>
+                <w:r>
+                  <w:rPr>
+                    <w:noProof/>
+                    <w:webHidden/>
+                  </w:rPr>
+                  <w:fldChar w:fldCharType="end"/>
+                </w:r>
+              </w:hyperlink>
             </w:p>
             <w:p>
               <w:pPr>
@@ -2904,7 +2859,7 @@
       <w:r>
         <w:rPr>
           <w:noProof/>
-          <w:lang w:eastAsia="de-DE"/>
+          <w:lang w:val="en-US"/>
         </w:rPr>
         <w:drawing>
           <wp:inline distT="0" distB="0" distL="0" distR="0" wp14:anchorId="775C7519" wp14:editId="31053293">
@@ -3023,7 +2978,7 @@
       <w:r>
         <w:rPr>
           <w:noProof/>
-          <w:lang w:eastAsia="de-DE"/>
+          <w:lang w:val="en-US"/>
         </w:rPr>
         <w:drawing>
           <wp:inline distT="0" distB="0" distL="0" distR="0" wp14:anchorId="2F71F9DC" wp14:editId="428B3933">
@@ -3143,7 +3098,7 @@
       <w:r>
         <w:rPr>
           <w:noProof/>
-          <w:lang w:eastAsia="de-DE"/>
+          <w:lang w:val="en-US"/>
         </w:rPr>
         <w:lastRenderedPageBreak/>
         <w:drawing>
@@ -3236,7 +3191,7 @@
       <w:r>
         <w:rPr>
           <w:noProof/>
-          <w:lang w:eastAsia="de-DE"/>
+          <w:lang w:val="en-US"/>
         </w:rPr>
         <w:drawing>
           <wp:inline distT="0" distB="0" distL="0" distR="0" wp14:anchorId="13F240B6" wp14:editId="4FA9431C">
@@ -3379,7 +3334,7 @@
       <w:r>
         <w:rPr>
           <w:noProof/>
-          <w:lang w:eastAsia="de-DE"/>
+          <w:lang w:val="en-US"/>
         </w:rPr>
         <w:drawing>
           <wp:inline distT="0" distB="0" distL="0" distR="0" wp14:anchorId="2B805D78" wp14:editId="768E8554">
@@ -3652,7 +3607,7 @@
       <w:r>
         <w:rPr>
           <w:noProof/>
-          <w:lang w:eastAsia="de-DE"/>
+          <w:lang w:val="en-US"/>
         </w:rPr>
         <w:drawing>
           <wp:inline distT="0" distB="0" distL="0" distR="0" wp14:anchorId="549DE552" wp14:editId="487353BB">
@@ -3775,7 +3730,7 @@
       <w:r>
         <w:rPr>
           <w:noProof/>
-          <w:lang w:eastAsia="de-DE"/>
+          <w:lang w:val="en-US"/>
         </w:rPr>
         <w:drawing>
           <wp:inline distT="0" distB="0" distL="0" distR="0" wp14:anchorId="0B5FF7B7" wp14:editId="7BAEE598">
@@ -3857,7 +3812,7 @@
       <w:r>
         <w:rPr>
           <w:noProof/>
-          <w:lang w:eastAsia="de-DE"/>
+          <w:lang w:val="en-US"/>
         </w:rPr>
         <w:drawing>
           <wp:inline distT="0" distB="0" distL="0" distR="0" wp14:anchorId="7FAAE84F" wp14:editId="5A9F14B6">
@@ -3941,7 +3896,7 @@
       <w:r>
         <w:rPr>
           <w:noProof/>
-          <w:lang w:eastAsia="de-DE"/>
+          <w:lang w:val="en-US"/>
         </w:rPr>
         <w:drawing>
           <wp:inline distT="0" distB="0" distL="0" distR="0" wp14:anchorId="23EA6741" wp14:editId="7287F9FC">
@@ -4044,7 +3999,7 @@
       <w:r>
         <w:rPr>
           <w:noProof/>
-          <w:lang w:eastAsia="de-DE"/>
+          <w:lang w:val="en-US"/>
         </w:rPr>
         <w:drawing>
           <wp:inline distT="0" distB="0" distL="0" distR="0" wp14:anchorId="658E1C6D" wp14:editId="17E56062">
@@ -4705,7 +4660,7 @@
       <w:r>
         <w:rPr>
           <w:noProof/>
-          <w:lang w:eastAsia="de-DE"/>
+          <w:lang w:val="en-US"/>
         </w:rPr>
         <w:drawing>
           <wp:inline distT="0" distB="0" distL="0" distR="0" wp14:anchorId="55AF60D3" wp14:editId="44225498">
@@ -4942,7 +4897,7 @@
       <w:r>
         <w:rPr>
           <w:noProof/>
-          <w:lang w:eastAsia="de-DE"/>
+          <w:lang w:val="en-US"/>
         </w:rPr>
         <w:drawing>
           <wp:inline distT="0" distB="0" distL="0" distR="0" wp14:anchorId="7414322B" wp14:editId="45D58B7D">
@@ -5008,7 +4963,7 @@
       <w:r>
         <w:rPr>
           <w:noProof/>
-          <w:lang w:eastAsia="de-DE"/>
+          <w:lang w:val="en-US"/>
         </w:rPr>
         <w:drawing>
           <wp:inline distT="0" distB="0" distL="0" distR="0" wp14:anchorId="2C551B98" wp14:editId="5810603F">
@@ -5186,7 +5141,7 @@
       <w:r>
         <w:rPr>
           <w:noProof/>
-          <w:lang w:eastAsia="de-DE"/>
+          <w:lang w:val="en-US"/>
         </w:rPr>
         <w:drawing>
           <wp:inline distT="0" distB="0" distL="0" distR="0" wp14:anchorId="07493C6A" wp14:editId="1F9F54B9">
@@ -5589,7 +5544,7 @@
       <w:r>
         <w:rPr>
           <w:noProof/>
-          <w:lang w:eastAsia="de-DE"/>
+          <w:lang w:val="en-US"/>
         </w:rPr>
         <w:drawing>
           <wp:inline distT="0" distB="0" distL="0" distR="0" wp14:anchorId="3E82091C" wp14:editId="1DA45117">
@@ -5822,7 +5777,7 @@
       <w:r>
         <w:rPr>
           <w:noProof/>
-          <w:lang w:eastAsia="de-DE"/>
+          <w:lang w:val="en-US"/>
         </w:rPr>
         <w:drawing>
           <wp:inline distT="0" distB="0" distL="0" distR="0" wp14:anchorId="43C791A2" wp14:editId="5A2AC91E">
@@ -6147,7 +6102,7 @@
       <w:r>
         <w:rPr>
           <w:noProof/>
-          <w:lang w:eastAsia="de-DE"/>
+          <w:lang w:val="en-US"/>
         </w:rPr>
         <w:lastRenderedPageBreak/>
         <w:drawing>
@@ -6251,7 +6206,7 @@
       <w:r>
         <w:rPr>
           <w:noProof/>
-          <w:lang w:eastAsia="de-DE"/>
+          <w:lang w:val="en-US"/>
         </w:rPr>
         <w:drawing>
           <wp:inline distT="0" distB="0" distL="0" distR="0" wp14:anchorId="15696BB1" wp14:editId="085521B2">
@@ -6429,7 +6384,7 @@
       <w:r>
         <w:rPr>
           <w:noProof/>
-          <w:lang w:eastAsia="de-DE"/>
+          <w:lang w:val="en-US"/>
         </w:rPr>
         <w:drawing>
           <wp:inline distT="0" distB="0" distL="0" distR="0" wp14:anchorId="44FA6C93" wp14:editId="5624251C">
@@ -6527,7 +6482,7 @@
       <w:r>
         <w:rPr>
           <w:noProof/>
-          <w:lang w:eastAsia="de-DE"/>
+          <w:lang w:val="en-US"/>
         </w:rPr>
         <w:drawing>
           <wp:inline distT="0" distB="0" distL="0" distR="0" wp14:anchorId="43B0779E" wp14:editId="63E9B712">
@@ -6692,7 +6647,7 @@
       <w:r>
         <w:rPr>
           <w:noProof/>
-          <w:lang w:eastAsia="de-DE"/>
+          <w:lang w:val="en-US"/>
         </w:rPr>
         <w:drawing>
           <wp:inline distT="0" distB="0" distL="0" distR="0" wp14:anchorId="1821231B" wp14:editId="4A4C760F">
@@ -6767,7 +6722,7 @@
       <w:r>
         <w:rPr>
           <w:noProof/>
-          <w:lang w:eastAsia="de-DE"/>
+          <w:lang w:val="en-US"/>
         </w:rPr>
         <w:drawing>
           <wp:inline distT="0" distB="0" distL="0" distR="0" wp14:anchorId="725A0094" wp14:editId="01D51386">
@@ -6859,7 +6814,7 @@
       <w:r>
         <w:rPr>
           <w:noProof/>
-          <w:lang w:eastAsia="de-DE"/>
+          <w:lang w:val="en-US"/>
         </w:rPr>
         <w:drawing>
           <wp:inline distT="0" distB="0" distL="0" distR="0" wp14:anchorId="665AA291" wp14:editId="3E1B78EF">
@@ -6974,7 +6929,7 @@
       <w:r>
         <w:rPr>
           <w:noProof/>
-          <w:lang w:eastAsia="de-DE"/>
+          <w:lang w:val="en-US"/>
         </w:rPr>
         <w:lastRenderedPageBreak/>
         <w:drawing>
@@ -7262,7 +7217,7 @@
       <w:r>
         <w:rPr>
           <w:noProof/>
-          <w:lang w:eastAsia="de-DE"/>
+          <w:lang w:val="en-US"/>
         </w:rPr>
         <w:drawing>
           <wp:inline distT="0" distB="0" distL="0" distR="0" wp14:anchorId="4ABA0CCC" wp14:editId="5E89C300">
@@ -7458,7 +7413,7 @@
       <w:r>
         <w:rPr>
           <w:noProof/>
-          <w:lang w:eastAsia="de-DE"/>
+          <w:lang w:val="en-US"/>
         </w:rPr>
         <w:drawing>
           <wp:inline distT="0" distB="0" distL="0" distR="0" wp14:anchorId="660ACF7C" wp14:editId="47C6A4E2">
@@ -7658,7 +7613,7 @@
       <w:r>
         <w:rPr>
           <w:noProof/>
-          <w:lang w:eastAsia="de-DE"/>
+          <w:lang w:val="en-US"/>
         </w:rPr>
         <w:drawing>
           <wp:inline distT="0" distB="0" distL="0" distR="0" wp14:anchorId="2AB04DF7" wp14:editId="48ABCABB">
@@ -8027,7 +7982,7 @@
       <w:r>
         <w:rPr>
           <w:noProof/>
-          <w:lang w:eastAsia="de-DE"/>
+          <w:lang w:val="en-US"/>
         </w:rPr>
         <w:drawing>
           <wp:inline distT="0" distB="0" distL="0" distR="0" wp14:anchorId="018D4526" wp14:editId="23A274C9">
@@ -8169,7 +8124,7 @@
       <w:r>
         <w:rPr>
           <w:noProof/>
-          <w:lang w:eastAsia="de-DE"/>
+          <w:lang w:val="en-US"/>
         </w:rPr>
         <w:drawing>
           <wp:inline distT="0" distB="0" distL="0" distR="0" wp14:anchorId="2A66FC6B" wp14:editId="4BEE5918">
@@ -8377,7 +8332,7 @@
       <w:r>
         <w:rPr>
           <w:noProof/>
-          <w:lang w:eastAsia="de-DE"/>
+          <w:lang w:val="en-US"/>
         </w:rPr>
         <w:drawing>
           <wp:inline distT="0" distB="0" distL="0" distR="0" wp14:anchorId="11DCC31A" wp14:editId="5D358247">
@@ -8825,7 +8780,7 @@
       <w:r>
         <w:rPr>
           <w:noProof/>
-          <w:lang w:eastAsia="de-DE"/>
+          <w:lang w:val="en-US"/>
         </w:rPr>
         <w:drawing>
           <wp:inline distT="0" distB="0" distL="0" distR="0" wp14:anchorId="68D3C2B8" wp14:editId="1EE20063">
@@ -19615,7 +19570,7 @@
       </w:pPr>
     </w:pPrDefault>
   </w:docDefaults>
-  <w:latentStyles w:defLockedState="0" w:defUIPriority="99" w:defSemiHidden="0" w:defUnhideWhenUsed="0" w:defQFormat="0" w:count="372">
+  <w:latentStyles w:defLockedState="0" w:defUIPriority="99" w:defSemiHidden="0" w:defUnhideWhenUsed="0" w:defQFormat="0" w:count="373">
     <w:lsdException w:name="Normal" w:uiPriority="0" w:qFormat="1"/>
     <w:lsdException w:name="heading 1" w:uiPriority="9" w:qFormat="1"/>
     <w:lsdException w:name="heading 2" w:semiHidden="1" w:uiPriority="9" w:unhideWhenUsed="1" w:qFormat="1"/>
@@ -19721,7 +19676,6 @@
     <w:lsdException w:name="HTML Sample" w:semiHidden="1" w:unhideWhenUsed="1"/>
     <w:lsdException w:name="HTML Typewriter" w:semiHidden="1" w:unhideWhenUsed="1"/>
     <w:lsdException w:name="HTML Variable" w:semiHidden="1" w:unhideWhenUsed="1"/>
-    <w:lsdException w:name="Normal Table" w:semiHidden="1" w:unhideWhenUsed="1"/>
     <w:lsdException w:name="annotation subject" w:semiHidden="1" w:unhideWhenUsed="1"/>
     <w:lsdException w:name="No List" w:semiHidden="1" w:unhideWhenUsed="1"/>
     <w:lsdException w:name="Outline List 1" w:semiHidden="1" w:unhideWhenUsed="1"/>
@@ -19768,10 +19722,8 @@
     <w:lsdException w:name="Table Subtle 2" w:semiHidden="1" w:unhideWhenUsed="1"/>
     <w:lsdException w:name="Table Web 1" w:semiHidden="1" w:unhideWhenUsed="1"/>
     <w:lsdException w:name="Table Web 2" w:semiHidden="1" w:unhideWhenUsed="1"/>
-    <w:lsdException w:name="Table Web 3" w:semiHidden="1" w:unhideWhenUsed="1"/>
     <w:lsdException w:name="Balloon Text" w:semiHidden="1" w:unhideWhenUsed="1"/>
     <w:lsdException w:name="Table Grid" w:uiPriority="39"/>
-    <w:lsdException w:name="Table Theme" w:semiHidden="1" w:unhideWhenUsed="1"/>
     <w:lsdException w:name="Placeholder Text" w:semiHidden="1"/>
     <w:lsdException w:name="No Spacing" w:uiPriority="1" w:qFormat="1"/>
     <w:lsdException w:name="Light Shading" w:uiPriority="60"/>
@@ -19988,6 +19940,7 @@
     <w:lsdException w:name="List Table 6 Colorful Accent 6" w:uiPriority="51"/>
     <w:lsdException w:name="List Table 7 Colorful Accent 6" w:uiPriority="52"/>
     <w:lsdException w:name="Mention" w:semiHidden="1" w:unhideWhenUsed="1"/>
+    <w:lsdException w:name="Smart Hyperlink" w:semiHidden="1" w:unhideWhenUsed="1"/>
   </w:latentStyles>
   <w:style w:type="paragraph" w:default="1" w:styleId="Standard">
     <w:name w:val="Normal"/>
@@ -20585,7 +20538,7 @@
 </file>
 
 <file path=customXml/itemProps1.xml><?xml version="1.0" encoding="utf-8"?>
-<ds:datastoreItem xmlns:ds="http://schemas.openxmlformats.org/officeDocument/2006/customXml" ds:itemID="{C682F1A9-72C9-489D-8876-7D0C332BF1BB}">
+<ds:datastoreItem xmlns:ds="http://schemas.openxmlformats.org/officeDocument/2006/customXml" ds:itemID="{376C4837-3983-4C98-B0AE-2BA762CEED6A}">
   <ds:schemaRefs>
     <ds:schemaRef ds:uri="http://schemas.openxmlformats.org/officeDocument/2006/bibliography"/>
   </ds:schemaRefs>

</xml_diff>

<commit_message>
Updated doc and VersionInforation
</commit_message>
<xml_diff>
--- a/Main/Doc/de/Windows Server Advanced Power Managment (deutsch).docx
+++ b/Main/Doc/de/Windows Server Advanced Power Managment (deutsch).docx
@@ -211,8 +211,6 @@
                   </w:rPr>
                   <w:t>1</w:t>
                 </w:r>
-                <w:bookmarkStart w:id="0" w:name="_GoBack"/>
-                <w:bookmarkEnd w:id="0"/>
               </w:p>
             </w:tc>
           </w:tr>
@@ -313,7 +311,7 @@
               <w:r>
                 <w:fldChar w:fldCharType="separate"/>
               </w:r>
-              <w:hyperlink w:anchor="_Toc456023265" w:history="1">
+              <w:hyperlink w:anchor="_Toc459269829" w:history="1">
                 <w:r>
                   <w:rPr>
                     <w:rStyle w:val="Hyperlink"/>
@@ -340,7 +338,7 @@
                     <w:noProof/>
                     <w:webHidden/>
                   </w:rPr>
-                  <w:instrText xml:space="preserve"> PAGEREF _Toc456023265 \h </w:instrText>
+                  <w:instrText xml:space="preserve"> PAGEREF _Toc459269829 \h </w:instrText>
                 </w:r>
                 <w:r>
                   <w:rPr>
@@ -383,7 +381,7 @@
                   <w:lang w:eastAsia="de-DE"/>
                 </w:rPr>
               </w:pPr>
-              <w:hyperlink w:anchor="_Toc456023266" w:history="1">
+              <w:hyperlink w:anchor="_Toc459269830" w:history="1">
                 <w:r>
                   <w:rPr>
                     <w:rStyle w:val="Hyperlink"/>
@@ -410,7 +408,7 @@
                     <w:noProof/>
                     <w:webHidden/>
                   </w:rPr>
-                  <w:instrText xml:space="preserve"> PAGEREF _Toc456023266 \h </w:instrText>
+                  <w:instrText xml:space="preserve"> PAGEREF _Toc459269830 \h </w:instrText>
                 </w:r>
                 <w:r>
                   <w:rPr>
@@ -453,7 +451,7 @@
                   <w:lang w:eastAsia="de-DE"/>
                 </w:rPr>
               </w:pPr>
-              <w:hyperlink w:anchor="_Toc456023267" w:history="1">
+              <w:hyperlink w:anchor="_Toc459269831" w:history="1">
                 <w:r>
                   <w:rPr>
                     <w:rStyle w:val="Hyperlink"/>
@@ -480,7 +478,7 @@
                     <w:noProof/>
                     <w:webHidden/>
                   </w:rPr>
-                  <w:instrText xml:space="preserve"> PAGEREF _Toc456023267 \h </w:instrText>
+                  <w:instrText xml:space="preserve"> PAGEREF _Toc459269831 \h </w:instrText>
                 </w:r>
                 <w:r>
                   <w:rPr>
@@ -523,7 +521,7 @@
                   <w:lang w:eastAsia="de-DE"/>
                 </w:rPr>
               </w:pPr>
-              <w:hyperlink w:anchor="_Toc456023268" w:history="1">
+              <w:hyperlink w:anchor="_Toc459269832" w:history="1">
                 <w:r>
                   <w:rPr>
                     <w:rStyle w:val="Hyperlink"/>
@@ -550,7 +548,7 @@
                     <w:noProof/>
                     <w:webHidden/>
                   </w:rPr>
-                  <w:instrText xml:space="preserve"> PAGEREF _Toc456023268 \h </w:instrText>
+                  <w:instrText xml:space="preserve"> PAGEREF _Toc459269832 \h </w:instrText>
                 </w:r>
                 <w:r>
                   <w:rPr>
@@ -593,7 +591,7 @@
                   <w:lang w:eastAsia="de-DE"/>
                 </w:rPr>
               </w:pPr>
-              <w:hyperlink w:anchor="_Toc456023269" w:history="1">
+              <w:hyperlink w:anchor="_Toc459269833" w:history="1">
                 <w:r>
                   <w:rPr>
                     <w:rStyle w:val="Hyperlink"/>
@@ -620,7 +618,7 @@
                     <w:noProof/>
                     <w:webHidden/>
                   </w:rPr>
-                  <w:instrText xml:space="preserve"> PAGEREF _Toc456023269 \h </w:instrText>
+                  <w:instrText xml:space="preserve"> PAGEREF _Toc459269833 \h </w:instrText>
                 </w:r>
                 <w:r>
                   <w:rPr>
@@ -663,7 +661,7 @@
                   <w:lang w:eastAsia="de-DE"/>
                 </w:rPr>
               </w:pPr>
-              <w:hyperlink w:anchor="_Toc456023270" w:history="1">
+              <w:hyperlink w:anchor="_Toc459269834" w:history="1">
                 <w:r>
                   <w:rPr>
                     <w:rStyle w:val="Hyperlink"/>
@@ -690,7 +688,7 @@
                     <w:noProof/>
                     <w:webHidden/>
                   </w:rPr>
-                  <w:instrText xml:space="preserve"> PAGEREF _Toc456023270 \h </w:instrText>
+                  <w:instrText xml:space="preserve"> PAGEREF _Toc459269834 \h </w:instrText>
                 </w:r>
                 <w:r>
                   <w:rPr>
@@ -733,7 +731,7 @@
                   <w:lang w:eastAsia="de-DE"/>
                 </w:rPr>
               </w:pPr>
-              <w:hyperlink w:anchor="_Toc456023271" w:history="1">
+              <w:hyperlink w:anchor="_Toc459269835" w:history="1">
                 <w:r>
                   <w:rPr>
                     <w:rStyle w:val="Hyperlink"/>
@@ -760,7 +758,7 @@
                     <w:noProof/>
                     <w:webHidden/>
                   </w:rPr>
-                  <w:instrText xml:space="preserve"> PAGEREF _Toc456023271 \h </w:instrText>
+                  <w:instrText xml:space="preserve"> PAGEREF _Toc459269835 \h </w:instrText>
                 </w:r>
                 <w:r>
                   <w:rPr>
@@ -803,7 +801,7 @@
                   <w:lang w:eastAsia="de-DE"/>
                 </w:rPr>
               </w:pPr>
-              <w:hyperlink w:anchor="_Toc456023272" w:history="1">
+              <w:hyperlink w:anchor="_Toc459269836" w:history="1">
                 <w:r>
                   <w:rPr>
                     <w:rStyle w:val="Hyperlink"/>
@@ -830,7 +828,7 @@
                     <w:noProof/>
                     <w:webHidden/>
                   </w:rPr>
-                  <w:instrText xml:space="preserve"> PAGEREF _Toc456023272 \h </w:instrText>
+                  <w:instrText xml:space="preserve"> PAGEREF _Toc459269836 \h </w:instrText>
                 </w:r>
                 <w:r>
                   <w:rPr>
@@ -873,7 +871,7 @@
                   <w:lang w:eastAsia="de-DE"/>
                 </w:rPr>
               </w:pPr>
-              <w:hyperlink w:anchor="_Toc456023273" w:history="1">
+              <w:hyperlink w:anchor="_Toc459269837" w:history="1">
                 <w:r>
                   <w:rPr>
                     <w:rStyle w:val="Hyperlink"/>
@@ -900,7 +898,7 @@
                     <w:noProof/>
                     <w:webHidden/>
                   </w:rPr>
-                  <w:instrText xml:space="preserve"> PAGEREF _Toc456023273 \h </w:instrText>
+                  <w:instrText xml:space="preserve"> PAGEREF _Toc459269837 \h </w:instrText>
                 </w:r>
                 <w:r>
                   <w:rPr>
@@ -943,7 +941,7 @@
                   <w:lang w:eastAsia="de-DE"/>
                 </w:rPr>
               </w:pPr>
-              <w:hyperlink w:anchor="_Toc456023274" w:history="1">
+              <w:hyperlink w:anchor="_Toc459269838" w:history="1">
                 <w:r>
                   <w:rPr>
                     <w:rStyle w:val="Hyperlink"/>
@@ -970,7 +968,7 @@
                     <w:noProof/>
                     <w:webHidden/>
                   </w:rPr>
-                  <w:instrText xml:space="preserve"> PAGEREF _Toc456023274 \h </w:instrText>
+                  <w:instrText xml:space="preserve"> PAGEREF _Toc459269838 \h </w:instrText>
                 </w:r>
                 <w:r>
                   <w:rPr>
@@ -1013,7 +1011,7 @@
                   <w:lang w:eastAsia="de-DE"/>
                 </w:rPr>
               </w:pPr>
-              <w:hyperlink w:anchor="_Toc456023275" w:history="1">
+              <w:hyperlink w:anchor="_Toc459269839" w:history="1">
                 <w:r>
                   <w:rPr>
                     <w:rStyle w:val="Hyperlink"/>
@@ -1040,7 +1038,7 @@
                     <w:noProof/>
                     <w:webHidden/>
                   </w:rPr>
-                  <w:instrText xml:space="preserve"> PAGEREF _Toc456023275 \h </w:instrText>
+                  <w:instrText xml:space="preserve"> PAGEREF _Toc459269839 \h </w:instrText>
                 </w:r>
                 <w:r>
                   <w:rPr>
@@ -1083,7 +1081,7 @@
                   <w:lang w:eastAsia="de-DE"/>
                 </w:rPr>
               </w:pPr>
-              <w:hyperlink w:anchor="_Toc456023276" w:history="1">
+              <w:hyperlink w:anchor="_Toc459269840" w:history="1">
                 <w:r>
                   <w:rPr>
                     <w:rStyle w:val="Hyperlink"/>
@@ -1110,7 +1108,7 @@
                     <w:noProof/>
                     <w:webHidden/>
                   </w:rPr>
-                  <w:instrText xml:space="preserve"> PAGEREF _Toc456023276 \h </w:instrText>
+                  <w:instrText xml:space="preserve"> PAGEREF _Toc459269840 \h </w:instrText>
                 </w:r>
                 <w:r>
                   <w:rPr>
@@ -1153,7 +1151,7 @@
                   <w:lang w:eastAsia="de-DE"/>
                 </w:rPr>
               </w:pPr>
-              <w:hyperlink w:anchor="_Toc456023277" w:history="1">
+              <w:hyperlink w:anchor="_Toc459269841" w:history="1">
                 <w:r>
                   <w:rPr>
                     <w:rStyle w:val="Hyperlink"/>
@@ -1180,7 +1178,7 @@
                     <w:noProof/>
                     <w:webHidden/>
                   </w:rPr>
-                  <w:instrText xml:space="preserve"> PAGEREF _Toc456023277 \h </w:instrText>
+                  <w:instrText xml:space="preserve"> PAGEREF _Toc459269841 \h </w:instrText>
                 </w:r>
                 <w:r>
                   <w:rPr>
@@ -1223,7 +1221,7 @@
                   <w:lang w:eastAsia="de-DE"/>
                 </w:rPr>
               </w:pPr>
-              <w:hyperlink w:anchor="_Toc456023278" w:history="1">
+              <w:hyperlink w:anchor="_Toc459269842" w:history="1">
                 <w:r>
                   <w:rPr>
                     <w:rStyle w:val="Hyperlink"/>
@@ -1250,7 +1248,7 @@
                     <w:noProof/>
                     <w:webHidden/>
                   </w:rPr>
-                  <w:instrText xml:space="preserve"> PAGEREF _Toc456023278 \h </w:instrText>
+                  <w:instrText xml:space="preserve"> PAGEREF _Toc459269842 \h </w:instrText>
                 </w:r>
                 <w:r>
                   <w:rPr>
@@ -1293,7 +1291,7 @@
                   <w:lang w:eastAsia="de-DE"/>
                 </w:rPr>
               </w:pPr>
-              <w:hyperlink w:anchor="_Toc456023279" w:history="1">
+              <w:hyperlink w:anchor="_Toc459269843" w:history="1">
                 <w:r>
                   <w:rPr>
                     <w:rStyle w:val="Hyperlink"/>
@@ -1320,7 +1318,7 @@
                     <w:noProof/>
                     <w:webHidden/>
                   </w:rPr>
-                  <w:instrText xml:space="preserve"> PAGEREF _Toc456023279 \h </w:instrText>
+                  <w:instrText xml:space="preserve"> PAGEREF _Toc459269843 \h </w:instrText>
                 </w:r>
                 <w:r>
                   <w:rPr>
@@ -1363,7 +1361,7 @@
                   <w:lang w:eastAsia="de-DE"/>
                 </w:rPr>
               </w:pPr>
-              <w:hyperlink w:anchor="_Toc456023280" w:history="1">
+              <w:hyperlink w:anchor="_Toc459269844" w:history="1">
                 <w:r>
                   <w:rPr>
                     <w:rStyle w:val="Hyperlink"/>
@@ -1390,7 +1388,7 @@
                     <w:noProof/>
                     <w:webHidden/>
                   </w:rPr>
-                  <w:instrText xml:space="preserve"> PAGEREF _Toc456023280 \h </w:instrText>
+                  <w:instrText xml:space="preserve"> PAGEREF _Toc459269844 \h </w:instrText>
                 </w:r>
                 <w:r>
                   <w:rPr>
@@ -1433,7 +1431,7 @@
                   <w:lang w:eastAsia="de-DE"/>
                 </w:rPr>
               </w:pPr>
-              <w:hyperlink w:anchor="_Toc456023281" w:history="1">
+              <w:hyperlink w:anchor="_Toc459269845" w:history="1">
                 <w:r>
                   <w:rPr>
                     <w:rStyle w:val="Hyperlink"/>
@@ -1460,7 +1458,7 @@
                     <w:noProof/>
                     <w:webHidden/>
                   </w:rPr>
-                  <w:instrText xml:space="preserve"> PAGEREF _Toc456023281 \h </w:instrText>
+                  <w:instrText xml:space="preserve"> PAGEREF _Toc459269845 \h </w:instrText>
                 </w:r>
                 <w:r>
                   <w:rPr>
@@ -1503,7 +1501,7 @@
                   <w:lang w:eastAsia="de-DE"/>
                 </w:rPr>
               </w:pPr>
-              <w:hyperlink w:anchor="_Toc456023282" w:history="1">
+              <w:hyperlink w:anchor="_Toc459269846" w:history="1">
                 <w:r>
                   <w:rPr>
                     <w:rStyle w:val="Hyperlink"/>
@@ -1530,7 +1528,7 @@
                     <w:noProof/>
                     <w:webHidden/>
                   </w:rPr>
-                  <w:instrText xml:space="preserve"> PAGEREF _Toc456023282 \h </w:instrText>
+                  <w:instrText xml:space="preserve"> PAGEREF _Toc459269846 \h </w:instrText>
                 </w:r>
                 <w:r>
                   <w:rPr>
@@ -1573,7 +1571,7 @@
                   <w:lang w:eastAsia="de-DE"/>
                 </w:rPr>
               </w:pPr>
-              <w:hyperlink w:anchor="_Toc456023283" w:history="1">
+              <w:hyperlink w:anchor="_Toc459269847" w:history="1">
                 <w:r>
                   <w:rPr>
                     <w:rStyle w:val="Hyperlink"/>
@@ -1600,7 +1598,7 @@
                     <w:noProof/>
                     <w:webHidden/>
                   </w:rPr>
-                  <w:instrText xml:space="preserve"> PAGEREF _Toc456023283 \h </w:instrText>
+                  <w:instrText xml:space="preserve"> PAGEREF _Toc459269847 \h </w:instrText>
                 </w:r>
                 <w:r>
                   <w:rPr>
@@ -1643,7 +1641,7 @@
                   <w:lang w:eastAsia="de-DE"/>
                 </w:rPr>
               </w:pPr>
-              <w:hyperlink w:anchor="_Toc456023284" w:history="1">
+              <w:hyperlink w:anchor="_Toc459269848" w:history="1">
                 <w:r>
                   <w:rPr>
                     <w:rStyle w:val="Hyperlink"/>
@@ -1670,7 +1668,7 @@
                     <w:noProof/>
                     <w:webHidden/>
                   </w:rPr>
-                  <w:instrText xml:space="preserve"> PAGEREF _Toc456023284 \h </w:instrText>
+                  <w:instrText xml:space="preserve"> PAGEREF _Toc459269848 \h </w:instrText>
                 </w:r>
                 <w:r>
                   <w:rPr>
@@ -1713,7 +1711,7 @@
                   <w:lang w:eastAsia="de-DE"/>
                 </w:rPr>
               </w:pPr>
-              <w:hyperlink w:anchor="_Toc456023285" w:history="1">
+              <w:hyperlink w:anchor="_Toc459269849" w:history="1">
                 <w:r>
                   <w:rPr>
                     <w:rStyle w:val="Hyperlink"/>
@@ -1740,7 +1738,7 @@
                     <w:noProof/>
                     <w:webHidden/>
                   </w:rPr>
-                  <w:instrText xml:space="preserve"> PAGEREF _Toc456023285 \h </w:instrText>
+                  <w:instrText xml:space="preserve"> PAGEREF _Toc459269849 \h </w:instrText>
                 </w:r>
                 <w:r>
                   <w:rPr>
@@ -1783,7 +1781,7 @@
                   <w:lang w:eastAsia="de-DE"/>
                 </w:rPr>
               </w:pPr>
-              <w:hyperlink w:anchor="_Toc456023286" w:history="1">
+              <w:hyperlink w:anchor="_Toc459269850" w:history="1">
                 <w:r>
                   <w:rPr>
                     <w:rStyle w:val="Hyperlink"/>
@@ -1810,7 +1808,7 @@
                     <w:noProof/>
                     <w:webHidden/>
                   </w:rPr>
-                  <w:instrText xml:space="preserve"> PAGEREF _Toc456023286 \h </w:instrText>
+                  <w:instrText xml:space="preserve"> PAGEREF _Toc459269850 \h </w:instrText>
                 </w:r>
                 <w:r>
                   <w:rPr>
@@ -1853,7 +1851,7 @@
                   <w:lang w:eastAsia="de-DE"/>
                 </w:rPr>
               </w:pPr>
-              <w:hyperlink w:anchor="_Toc456023287" w:history="1">
+              <w:hyperlink w:anchor="_Toc459269851" w:history="1">
                 <w:r>
                   <w:rPr>
                     <w:rStyle w:val="Hyperlink"/>
@@ -1880,7 +1878,7 @@
                     <w:noProof/>
                     <w:webHidden/>
                   </w:rPr>
-                  <w:instrText xml:space="preserve"> PAGEREF _Toc456023287 \h </w:instrText>
+                  <w:instrText xml:space="preserve"> PAGEREF _Toc459269851 \h </w:instrText>
                 </w:r>
                 <w:r>
                   <w:rPr>
@@ -1923,7 +1921,7 @@
                   <w:lang w:eastAsia="de-DE"/>
                 </w:rPr>
               </w:pPr>
-              <w:hyperlink w:anchor="_Toc456023288" w:history="1">
+              <w:hyperlink w:anchor="_Toc459269852" w:history="1">
                 <w:r>
                   <w:rPr>
                     <w:rStyle w:val="Hyperlink"/>
@@ -1950,7 +1948,7 @@
                     <w:noProof/>
                     <w:webHidden/>
                   </w:rPr>
-                  <w:instrText xml:space="preserve"> PAGEREF _Toc456023288 \h </w:instrText>
+                  <w:instrText xml:space="preserve"> PAGEREF _Toc459269852 \h </w:instrText>
                 </w:r>
                 <w:r>
                   <w:rPr>
@@ -1993,7 +1991,7 @@
                   <w:lang w:eastAsia="de-DE"/>
                 </w:rPr>
               </w:pPr>
-              <w:hyperlink w:anchor="_Toc456023289" w:history="1">
+              <w:hyperlink w:anchor="_Toc459269853" w:history="1">
                 <w:r>
                   <w:rPr>
                     <w:rStyle w:val="Hyperlink"/>
@@ -2020,7 +2018,7 @@
                     <w:noProof/>
                     <w:webHidden/>
                   </w:rPr>
-                  <w:instrText xml:space="preserve"> PAGEREF _Toc456023289 \h </w:instrText>
+                  <w:instrText xml:space="preserve"> PAGEREF _Toc459269853 \h </w:instrText>
                 </w:r>
                 <w:r>
                   <w:rPr>
@@ -2063,7 +2061,7 @@
                   <w:lang w:eastAsia="de-DE"/>
                 </w:rPr>
               </w:pPr>
-              <w:hyperlink w:anchor="_Toc456023290" w:history="1">
+              <w:hyperlink w:anchor="_Toc459269854" w:history="1">
                 <w:r>
                   <w:rPr>
                     <w:rStyle w:val="Hyperlink"/>
@@ -2090,7 +2088,7 @@
                     <w:noProof/>
                     <w:webHidden/>
                   </w:rPr>
-                  <w:instrText xml:space="preserve"> PAGEREF _Toc456023290 \h </w:instrText>
+                  <w:instrText xml:space="preserve"> PAGEREF _Toc459269854 \h </w:instrText>
                 </w:r>
                 <w:r>
                   <w:rPr>
@@ -2133,7 +2131,7 @@
                   <w:lang w:eastAsia="de-DE"/>
                 </w:rPr>
               </w:pPr>
-              <w:hyperlink w:anchor="_Toc456023291" w:history="1">
+              <w:hyperlink w:anchor="_Toc459269855" w:history="1">
                 <w:r>
                   <w:rPr>
                     <w:rStyle w:val="Hyperlink"/>
@@ -2160,7 +2158,7 @@
                     <w:noProof/>
                     <w:webHidden/>
                   </w:rPr>
-                  <w:instrText xml:space="preserve"> PAGEREF _Toc456023291 \h </w:instrText>
+                  <w:instrText xml:space="preserve"> PAGEREF _Toc459269855 \h </w:instrText>
                 </w:r>
                 <w:r>
                   <w:rPr>
@@ -2203,7 +2201,7 @@
                   <w:lang w:eastAsia="de-DE"/>
                 </w:rPr>
               </w:pPr>
-              <w:hyperlink w:anchor="_Toc456023292" w:history="1">
+              <w:hyperlink w:anchor="_Toc459269856" w:history="1">
                 <w:r>
                   <w:rPr>
                     <w:rStyle w:val="Hyperlink"/>
@@ -2230,7 +2228,7 @@
                     <w:noProof/>
                     <w:webHidden/>
                   </w:rPr>
-                  <w:instrText xml:space="preserve"> PAGEREF _Toc456023292 \h </w:instrText>
+                  <w:instrText xml:space="preserve"> PAGEREF _Toc459269856 \h </w:instrText>
                 </w:r>
                 <w:r>
                   <w:rPr>
@@ -2273,7 +2271,7 @@
                   <w:lang w:eastAsia="de-DE"/>
                 </w:rPr>
               </w:pPr>
-              <w:hyperlink w:anchor="_Toc456023293" w:history="1">
+              <w:hyperlink w:anchor="_Toc459269857" w:history="1">
                 <w:r>
                   <w:rPr>
                     <w:rStyle w:val="Hyperlink"/>
@@ -2300,7 +2298,7 @@
                     <w:noProof/>
                     <w:webHidden/>
                   </w:rPr>
-                  <w:instrText xml:space="preserve"> PAGEREF _Toc456023293 \h </w:instrText>
+                  <w:instrText xml:space="preserve"> PAGEREF _Toc459269857 \h </w:instrText>
                 </w:r>
                 <w:r>
                   <w:rPr>
@@ -2367,12 +2365,12 @@
       <w:pPr>
         <w:pStyle w:val="berschrift1"/>
       </w:pPr>
-      <w:bookmarkStart w:id="1" w:name="_Toc456023265"/>
+      <w:bookmarkStart w:id="0" w:name="_Toc459269829"/>
       <w:r>
         <w:lastRenderedPageBreak/>
         <w:t>Einführung</w:t>
       </w:r>
-      <w:bookmarkEnd w:id="1"/>
+      <w:bookmarkEnd w:id="0"/>
     </w:p>
     <w:p>
       <w:r>
@@ -2637,12 +2635,12 @@
         <w:pStyle w:val="berschrift1"/>
         <w:pageBreakBefore/>
       </w:pPr>
-      <w:bookmarkStart w:id="2" w:name="_Toc456023266"/>
+      <w:bookmarkStart w:id="1" w:name="_Toc459269830"/>
       <w:r>
         <w:lastRenderedPageBreak/>
         <w:t>Voraussetzungen</w:t>
       </w:r>
-      <w:bookmarkEnd w:id="2"/>
+      <w:bookmarkEnd w:id="1"/>
     </w:p>
     <w:p>
       <w:r>
@@ -2797,12 +2795,12 @@
         <w:pStyle w:val="berschrift1"/>
         <w:pageBreakBefore/>
       </w:pPr>
-      <w:bookmarkStart w:id="3" w:name="_Toc456023267"/>
+      <w:bookmarkStart w:id="2" w:name="_Toc459269831"/>
       <w:r>
         <w:lastRenderedPageBreak/>
         <w:t>Einschränkungen</w:t>
       </w:r>
-      <w:bookmarkEnd w:id="3"/>
+      <w:bookmarkEnd w:id="2"/>
     </w:p>
     <w:p>
       <w:r>
@@ -2839,12 +2837,12 @@
         <w:pStyle w:val="berschrift1"/>
         <w:pageBreakBefore/>
       </w:pPr>
-      <w:bookmarkStart w:id="4" w:name="_Toc456023268"/>
+      <w:bookmarkStart w:id="3" w:name="_Toc459269832"/>
       <w:r>
         <w:lastRenderedPageBreak/>
         <w:t>Installation</w:t>
       </w:r>
-      <w:bookmarkEnd w:id="4"/>
+      <w:bookmarkEnd w:id="3"/>
     </w:p>
     <w:p>
       <w:r>
@@ -2859,10 +2857,10 @@
       <w:r>
         <w:rPr>
           <w:noProof/>
-          <w:lang w:val="en-US"/>
+          <w:lang w:eastAsia="de-DE"/>
         </w:rPr>
         <w:drawing>
-          <wp:inline distT="0" distB="0" distL="0" distR="0" wp14:anchorId="775C7519" wp14:editId="31053293">
+          <wp:inline distT="0" distB="0" distL="0" distR="0" wp14:anchorId="58336802" wp14:editId="472A0053">
             <wp:extent cx="5760720" cy="4513580"/>
             <wp:effectExtent l="0" t="0" r="0" b="1270"/>
             <wp:docPr id="6" name="Grafik 6"/>
@@ -2978,10 +2976,10 @@
       <w:r>
         <w:rPr>
           <w:noProof/>
-          <w:lang w:val="en-US"/>
+          <w:lang w:eastAsia="de-DE"/>
         </w:rPr>
         <w:drawing>
-          <wp:inline distT="0" distB="0" distL="0" distR="0" wp14:anchorId="2F71F9DC" wp14:editId="428B3933">
+          <wp:inline distT="0" distB="0" distL="0" distR="0" wp14:anchorId="315B43B3" wp14:editId="1540F1D0">
             <wp:extent cx="5760720" cy="4513580"/>
             <wp:effectExtent l="0" t="0" r="0" b="1270"/>
             <wp:docPr id="7" name="Grafik 7"/>
@@ -3098,11 +3096,11 @@
       <w:r>
         <w:rPr>
           <w:noProof/>
-          <w:lang w:val="en-US"/>
+          <w:lang w:eastAsia="de-DE"/>
         </w:rPr>
         <w:lastRenderedPageBreak/>
         <w:drawing>
-          <wp:inline distT="0" distB="0" distL="0" distR="0" wp14:anchorId="721E2FEB" wp14:editId="0B2134C6">
+          <wp:inline distT="0" distB="0" distL="0" distR="0" wp14:anchorId="77896C7C" wp14:editId="6E13CC87">
             <wp:extent cx="5760720" cy="2249805"/>
             <wp:effectExtent l="0" t="0" r="0" b="0"/>
             <wp:docPr id="9" name="Grafik 9"/>
@@ -3191,10 +3189,10 @@
       <w:r>
         <w:rPr>
           <w:noProof/>
-          <w:lang w:val="en-US"/>
+          <w:lang w:eastAsia="de-DE"/>
         </w:rPr>
         <w:drawing>
-          <wp:inline distT="0" distB="0" distL="0" distR="0" wp14:anchorId="13F240B6" wp14:editId="4FA9431C">
+          <wp:inline distT="0" distB="0" distL="0" distR="0" wp14:anchorId="089A3E13" wp14:editId="204C0917">
             <wp:extent cx="5760720" cy="2249805"/>
             <wp:effectExtent l="0" t="0" r="0" b="0"/>
             <wp:docPr id="11" name="Grafik 11"/>
@@ -3248,12 +3246,12 @@
         <w:pStyle w:val="berschrift1"/>
         <w:pageBreakBefore/>
       </w:pPr>
-      <w:bookmarkStart w:id="5" w:name="_Toc456023269"/>
+      <w:bookmarkStart w:id="4" w:name="_Toc459269833"/>
       <w:r>
         <w:lastRenderedPageBreak/>
         <w:t>Deinstallation</w:t>
       </w:r>
-      <w:bookmarkEnd w:id="5"/>
+      <w:bookmarkEnd w:id="4"/>
     </w:p>
     <w:p>
       <w:pPr>
@@ -3334,10 +3332,10 @@
       <w:r>
         <w:rPr>
           <w:noProof/>
-          <w:lang w:val="en-US"/>
+          <w:lang w:eastAsia="de-DE"/>
         </w:rPr>
         <w:drawing>
-          <wp:inline distT="0" distB="0" distL="0" distR="0" wp14:anchorId="2B805D78" wp14:editId="768E8554">
+          <wp:inline distT="0" distB="0" distL="0" distR="0" wp14:anchorId="200574F3" wp14:editId="0C644D98">
             <wp:extent cx="5760720" cy="2705735"/>
             <wp:effectExtent l="0" t="0" r="0" b="0"/>
             <wp:docPr id="8" name="Grafik 8"/>
@@ -3389,12 +3387,12 @@
         <w:pStyle w:val="berschrift1"/>
         <w:pageBreakBefore/>
       </w:pPr>
-      <w:bookmarkStart w:id="6" w:name="_Toc456023270"/>
+      <w:bookmarkStart w:id="5" w:name="_Toc459269834"/>
       <w:r>
         <w:lastRenderedPageBreak/>
         <w:t>Update</w:t>
       </w:r>
-      <w:bookmarkEnd w:id="6"/>
+      <w:bookmarkEnd w:id="5"/>
     </w:p>
     <w:p>
       <w:r>
@@ -3430,12 +3428,12 @@
         <w:pStyle w:val="berschrift1"/>
         <w:pageBreakBefore/>
       </w:pPr>
-      <w:bookmarkStart w:id="7" w:name="_Toc456023271"/>
+      <w:bookmarkStart w:id="6" w:name="_Toc459269835"/>
       <w:r>
         <w:lastRenderedPageBreak/>
         <w:t>Bedienung</w:t>
       </w:r>
-      <w:bookmarkEnd w:id="7"/>
+      <w:bookmarkEnd w:id="6"/>
     </w:p>
     <w:p>
       <w:r>
@@ -3579,14 +3577,14 @@
         <w:pStyle w:val="berschrift2"/>
         <w:pageBreakBefore/>
       </w:pPr>
-      <w:bookmarkStart w:id="8" w:name="_Hauptfenster"/>
-      <w:bookmarkStart w:id="9" w:name="_Toc456023272"/>
-      <w:bookmarkEnd w:id="8"/>
+      <w:bookmarkStart w:id="7" w:name="_Hauptfenster"/>
+      <w:bookmarkStart w:id="8" w:name="_Toc459269836"/>
+      <w:bookmarkEnd w:id="7"/>
       <w:r>
         <w:lastRenderedPageBreak/>
         <w:t>Hauptfenster</w:t>
       </w:r>
-      <w:bookmarkEnd w:id="9"/>
+      <w:bookmarkEnd w:id="8"/>
     </w:p>
     <w:p>
       <w:r>
@@ -3607,10 +3605,10 @@
       <w:r>
         <w:rPr>
           <w:noProof/>
-          <w:lang w:val="en-US"/>
+          <w:lang w:eastAsia="de-DE"/>
         </w:rPr>
         <w:drawing>
-          <wp:inline distT="0" distB="0" distL="0" distR="0" wp14:anchorId="549DE552" wp14:editId="487353BB">
+          <wp:inline distT="0" distB="0" distL="0" distR="0" wp14:anchorId="7F018659" wp14:editId="788C0521">
             <wp:extent cx="5760720" cy="4724400"/>
             <wp:effectExtent l="0" t="0" r="0" b="0"/>
             <wp:docPr id="12" name="Grafik 12"/>
@@ -3730,10 +3728,10 @@
       <w:r>
         <w:rPr>
           <w:noProof/>
-          <w:lang w:val="en-US"/>
+          <w:lang w:eastAsia="de-DE"/>
         </w:rPr>
         <w:drawing>
-          <wp:inline distT="0" distB="0" distL="0" distR="0" wp14:anchorId="0B5FF7B7" wp14:editId="7BAEE598">
+          <wp:inline distT="0" distB="0" distL="0" distR="0" wp14:anchorId="2EADCC7C" wp14:editId="5C8A7082">
             <wp:extent cx="5760720" cy="808355"/>
             <wp:effectExtent l="0" t="0" r="0" b="0"/>
             <wp:docPr id="13" name="Grafik 13"/>
@@ -3812,10 +3810,10 @@
       <w:r>
         <w:rPr>
           <w:noProof/>
-          <w:lang w:val="en-US"/>
+          <w:lang w:eastAsia="de-DE"/>
         </w:rPr>
         <w:drawing>
-          <wp:inline distT="0" distB="0" distL="0" distR="0" wp14:anchorId="7FAAE84F" wp14:editId="5A9F14B6">
+          <wp:inline distT="0" distB="0" distL="0" distR="0" wp14:anchorId="460B25A9" wp14:editId="34B09698">
             <wp:extent cx="5760720" cy="798195"/>
             <wp:effectExtent l="0" t="0" r="0" b="1905"/>
             <wp:docPr id="15" name="Grafik 15"/>
@@ -3896,10 +3894,10 @@
       <w:r>
         <w:rPr>
           <w:noProof/>
-          <w:lang w:val="en-US"/>
+          <w:lang w:eastAsia="de-DE"/>
         </w:rPr>
         <w:drawing>
-          <wp:inline distT="0" distB="0" distL="0" distR="0" wp14:anchorId="23EA6741" wp14:editId="7287F9FC">
+          <wp:inline distT="0" distB="0" distL="0" distR="0" wp14:anchorId="758E02A8" wp14:editId="6408E522">
             <wp:extent cx="5760720" cy="814070"/>
             <wp:effectExtent l="0" t="0" r="0" b="5080"/>
             <wp:docPr id="16" name="Grafik 16"/>
@@ -3999,10 +3997,10 @@
       <w:r>
         <w:rPr>
           <w:noProof/>
-          <w:lang w:val="en-US"/>
+          <w:lang w:eastAsia="de-DE"/>
         </w:rPr>
         <w:drawing>
-          <wp:inline distT="0" distB="0" distL="0" distR="0" wp14:anchorId="658E1C6D" wp14:editId="17E56062">
+          <wp:inline distT="0" distB="0" distL="0" distR="0" wp14:anchorId="444B3E2A" wp14:editId="159CB1EB">
             <wp:extent cx="5306165" cy="1286054"/>
             <wp:effectExtent l="0" t="0" r="8890" b="9525"/>
             <wp:docPr id="17" name="Grafik 17"/>
@@ -4554,8 +4552,8 @@
       <w:r>
         <w:t xml:space="preserve"> (z.B. Versions-Informationen, Änderungshistorie, etc.) aufgerufen werden.</w:t>
       </w:r>
-      <w:bookmarkStart w:id="10" w:name="_Einstellungen"/>
-      <w:bookmarkEnd w:id="10"/>
+      <w:bookmarkStart w:id="9" w:name="_Einstellungen"/>
+      <w:bookmarkEnd w:id="9"/>
     </w:p>
     <w:p/>
     <w:p>
@@ -4563,66 +4561,66 @@
         <w:pStyle w:val="berschrift2"/>
         <w:pageBreakBefore/>
       </w:pPr>
-      <w:bookmarkStart w:id="11" w:name="_Einstellungen_1"/>
-      <w:bookmarkStart w:id="12" w:name="_Toc456023273"/>
-      <w:bookmarkEnd w:id="11"/>
+      <w:bookmarkStart w:id="10" w:name="_Einstellungen_1"/>
+      <w:bookmarkStart w:id="11" w:name="_Toc459269837"/>
+      <w:bookmarkEnd w:id="10"/>
       <w:r>
         <w:lastRenderedPageBreak/>
         <w:t>Einstellungen</w:t>
       </w:r>
+      <w:bookmarkEnd w:id="11"/>
+    </w:p>
+    <w:p>
+      <w:r>
+        <w:t>Mit Hilfe der Einstellungen</w:t>
+      </w:r>
+      <w:r>
+        <w:t xml:space="preserve"> kann Windows Server Advanced Power Management für die jeweiligen Anforderungen konfiguriert werden</w:t>
+      </w:r>
+      <w:r>
+        <w:t>.</w:t>
+      </w:r>
+    </w:p>
+    <w:p>
+      <w:r>
+        <w:t>Die Eins</w:t>
+      </w:r>
+      <w:r>
+        <w:t xml:space="preserve">tellungen können über den Link </w:t>
+      </w:r>
+      <w:r>
+        <w:rPr>
+          <w:i/>
+        </w:rPr>
+        <w:t>Einstellungen</w:t>
+      </w:r>
+      <w:r>
+        <w:t xml:space="preserve"> </w:t>
+      </w:r>
+      <w:r>
+        <w:t>im Hauptfenster geöffnet werden.</w:t>
+      </w:r>
+      <w:bookmarkStart w:id="12" w:name="_Allgemein"/>
       <w:bookmarkEnd w:id="12"/>
     </w:p>
-    <w:p>
-      <w:r>
-        <w:t>Mit Hilfe der Einstellungen</w:t>
-      </w:r>
-      <w:r>
-        <w:t xml:space="preserve"> kann Windows Server Advanced Power Management für die jeweiligen Anforderungen konfiguriert werden</w:t>
-      </w:r>
-      <w:r>
-        <w:t>.</w:t>
-      </w:r>
-    </w:p>
-    <w:p>
-      <w:r>
-        <w:t>Die Eins</w:t>
-      </w:r>
-      <w:r>
-        <w:t xml:space="preserve">tellungen können über den Link </w:t>
-      </w:r>
-      <w:r>
-        <w:rPr>
-          <w:i/>
-        </w:rPr>
-        <w:t>Einstellungen</w:t>
-      </w:r>
-      <w:r>
-        <w:t xml:space="preserve"> </w:t>
-      </w:r>
-      <w:r>
-        <w:t>im Hauptfenster geöffnet werden.</w:t>
-      </w:r>
-      <w:bookmarkStart w:id="13" w:name="_Allgemein"/>
+    <w:p/>
+    <w:p>
+      <w:pPr>
+        <w:pStyle w:val="berschrift3"/>
+        <w:rPr>
+          <w:b w:val="0"/>
+        </w:rPr>
+      </w:pPr>
+      <w:bookmarkStart w:id="13" w:name="_Allgemein_1"/>
+      <w:bookmarkStart w:id="14" w:name="_Toc459269838"/>
       <w:bookmarkEnd w:id="13"/>
-    </w:p>
-    <w:p/>
-    <w:p>
-      <w:pPr>
-        <w:pStyle w:val="berschrift3"/>
+      <w:r>
         <w:rPr>
           <w:b w:val="0"/>
         </w:rPr>
-      </w:pPr>
-      <w:bookmarkStart w:id="14" w:name="_Allgemein_1"/>
-      <w:bookmarkStart w:id="15" w:name="_Toc456023274"/>
+        <w:t>Allgemein</w:t>
+      </w:r>
       <w:bookmarkEnd w:id="14"/>
-      <w:r>
-        <w:rPr>
-          <w:b w:val="0"/>
-        </w:rPr>
-        <w:t>Allgemein</w:t>
-      </w:r>
-      <w:bookmarkEnd w:id="15"/>
     </w:p>
     <w:p>
       <w:pPr>
@@ -4660,10 +4658,10 @@
       <w:r>
         <w:rPr>
           <w:noProof/>
-          <w:lang w:val="en-US"/>
+          <w:lang w:eastAsia="de-DE"/>
         </w:rPr>
         <w:drawing>
-          <wp:inline distT="0" distB="0" distL="0" distR="0" wp14:anchorId="55AF60D3" wp14:editId="44225498">
+          <wp:inline distT="0" distB="0" distL="0" distR="0" wp14:anchorId="376243FC" wp14:editId="4FD6FC8D">
             <wp:extent cx="5760720" cy="4490085"/>
             <wp:effectExtent l="0" t="0" r="0" b="5715"/>
             <wp:docPr id="32" name="Grafik 32"/>
@@ -4897,10 +4895,10 @@
       <w:r>
         <w:rPr>
           <w:noProof/>
-          <w:lang w:val="en-US"/>
+          <w:lang w:eastAsia="de-DE"/>
         </w:rPr>
         <w:drawing>
-          <wp:inline distT="0" distB="0" distL="0" distR="0" wp14:anchorId="7414322B" wp14:editId="45D58B7D">
+          <wp:inline distT="0" distB="0" distL="0" distR="0" wp14:anchorId="05A39D8B" wp14:editId="70DF9BAF">
             <wp:extent cx="4229690" cy="1286054"/>
             <wp:effectExtent l="0" t="0" r="0" b="9525"/>
             <wp:docPr id="20" name="Grafik 20"/>
@@ -4963,10 +4961,10 @@
       <w:r>
         <w:rPr>
           <w:noProof/>
-          <w:lang w:val="en-US"/>
+          <w:lang w:eastAsia="de-DE"/>
         </w:rPr>
         <w:drawing>
-          <wp:inline distT="0" distB="0" distL="0" distR="0" wp14:anchorId="2C551B98" wp14:editId="5810603F">
+          <wp:inline distT="0" distB="0" distL="0" distR="0" wp14:anchorId="4D647FA3" wp14:editId="23815BD2">
             <wp:extent cx="5760720" cy="4140835"/>
             <wp:effectExtent l="0" t="0" r="0" b="0"/>
             <wp:docPr id="21" name="Grafik 21"/>
@@ -5141,10 +5139,10 @@
       <w:r>
         <w:rPr>
           <w:noProof/>
-          <w:lang w:val="en-US"/>
+          <w:lang w:eastAsia="de-DE"/>
         </w:rPr>
         <w:drawing>
-          <wp:inline distT="0" distB="0" distL="0" distR="0" wp14:anchorId="07493C6A" wp14:editId="1F9F54B9">
+          <wp:inline distT="0" distB="0" distL="0" distR="0" wp14:anchorId="34AC4555" wp14:editId="4FEC90A4">
             <wp:extent cx="4467849" cy="2648320"/>
             <wp:effectExtent l="0" t="0" r="9525" b="0"/>
             <wp:docPr id="22" name="Grafik 22"/>
@@ -5442,11 +5440,11 @@
           <w:b w:val="0"/>
         </w:rPr>
       </w:pPr>
-      <w:bookmarkStart w:id="16" w:name="_Überwachung"/>
-      <w:bookmarkStart w:id="17" w:name="_Überwachung_(System)"/>
-      <w:bookmarkStart w:id="18" w:name="_Toc456023275"/>
+      <w:bookmarkStart w:id="15" w:name="_Überwachung"/>
+      <w:bookmarkStart w:id="16" w:name="_Überwachung_(System)"/>
+      <w:bookmarkStart w:id="17" w:name="_Toc459269839"/>
+      <w:bookmarkEnd w:id="15"/>
       <w:bookmarkEnd w:id="16"/>
-      <w:bookmarkEnd w:id="17"/>
       <w:r>
         <w:rPr>
           <w:b w:val="0"/>
@@ -5460,7 +5458,7 @@
         </w:rPr>
         <w:t xml:space="preserve"> (System)</w:t>
       </w:r>
-      <w:bookmarkEnd w:id="18"/>
+      <w:bookmarkEnd w:id="17"/>
     </w:p>
     <w:p>
       <w:pPr>
@@ -5544,10 +5542,10 @@
       <w:r>
         <w:rPr>
           <w:noProof/>
-          <w:lang w:val="en-US"/>
+          <w:lang w:eastAsia="de-DE"/>
         </w:rPr>
         <w:drawing>
-          <wp:inline distT="0" distB="0" distL="0" distR="0" wp14:anchorId="3E82091C" wp14:editId="1DA45117">
+          <wp:inline distT="0" distB="0" distL="0" distR="0" wp14:anchorId="4175B759" wp14:editId="5C07AE04">
             <wp:extent cx="5760720" cy="4490085"/>
             <wp:effectExtent l="0" t="0" r="0" b="5715"/>
             <wp:docPr id="33" name="Grafik 33"/>
@@ -5641,8 +5639,8 @@
       <w:r>
         <w:t>.</w:t>
       </w:r>
-      <w:bookmarkStart w:id="19" w:name="_Aufwachen"/>
-      <w:bookmarkEnd w:id="19"/>
+      <w:bookmarkStart w:id="18" w:name="_Aufwachen"/>
+      <w:bookmarkEnd w:id="18"/>
     </w:p>
     <w:p/>
     <w:p>
@@ -5777,10 +5775,10 @@
       <w:r>
         <w:rPr>
           <w:noProof/>
-          <w:lang w:val="en-US"/>
+          <w:lang w:eastAsia="de-DE"/>
         </w:rPr>
         <w:drawing>
-          <wp:inline distT="0" distB="0" distL="0" distR="0" wp14:anchorId="43C791A2" wp14:editId="5A2AC91E">
+          <wp:inline distT="0" distB="0" distL="0" distR="0" wp14:anchorId="2DABC3BE" wp14:editId="31812644">
             <wp:extent cx="5306165" cy="2295845"/>
             <wp:effectExtent l="0" t="0" r="8890" b="9525"/>
             <wp:docPr id="1" name="Grafik 1"/>
@@ -6102,11 +6100,11 @@
       <w:r>
         <w:rPr>
           <w:noProof/>
-          <w:lang w:val="en-US"/>
+          <w:lang w:eastAsia="de-DE"/>
         </w:rPr>
         <w:lastRenderedPageBreak/>
         <w:drawing>
-          <wp:inline distT="0" distB="0" distL="0" distR="0" wp14:anchorId="367278DD" wp14:editId="60937E84">
+          <wp:inline distT="0" distB="0" distL="0" distR="0" wp14:anchorId="42A5DB2A" wp14:editId="6FD5B9A4">
             <wp:extent cx="5306165" cy="1562318"/>
             <wp:effectExtent l="0" t="0" r="8890" b="0"/>
             <wp:docPr id="2" name="Grafik 2"/>
@@ -6157,9 +6155,9 @@
           <w:b w:val="0"/>
         </w:rPr>
       </w:pPr>
-      <w:bookmarkStart w:id="20" w:name="_Überwachung_(Erweitert)"/>
-      <w:bookmarkStart w:id="21" w:name="_Toc456023276"/>
-      <w:bookmarkEnd w:id="20"/>
+      <w:bookmarkStart w:id="19" w:name="_Überwachung_(Erweitert)"/>
+      <w:bookmarkStart w:id="20" w:name="_Toc459269840"/>
+      <w:bookmarkEnd w:id="19"/>
       <w:r>
         <w:rPr>
           <w:b w:val="0"/>
@@ -6167,7 +6165,7 @@
         <w:lastRenderedPageBreak/>
         <w:t>Überwachung (Erweitert)</w:t>
       </w:r>
-      <w:bookmarkEnd w:id="21"/>
+      <w:bookmarkEnd w:id="20"/>
     </w:p>
     <w:p>
       <w:r>
@@ -6206,10 +6204,10 @@
       <w:r>
         <w:rPr>
           <w:noProof/>
-          <w:lang w:val="en-US"/>
+          <w:lang w:eastAsia="de-DE"/>
         </w:rPr>
         <w:drawing>
-          <wp:inline distT="0" distB="0" distL="0" distR="0" wp14:anchorId="15696BB1" wp14:editId="085521B2">
+          <wp:inline distT="0" distB="0" distL="0" distR="0" wp14:anchorId="753FAB2E" wp14:editId="2697056A">
             <wp:extent cx="5760720" cy="4490085"/>
             <wp:effectExtent l="0" t="0" r="0" b="5715"/>
             <wp:docPr id="3" name="Grafik 3"/>
@@ -6384,10 +6382,10 @@
       <w:r>
         <w:rPr>
           <w:noProof/>
-          <w:lang w:val="en-US"/>
+          <w:lang w:eastAsia="de-DE"/>
         </w:rPr>
         <w:drawing>
-          <wp:inline distT="0" distB="0" distL="0" distR="0" wp14:anchorId="44FA6C93" wp14:editId="5624251C">
+          <wp:inline distT="0" distB="0" distL="0" distR="0" wp14:anchorId="0AB7772C" wp14:editId="3B638749">
             <wp:extent cx="3515216" cy="1638529"/>
             <wp:effectExtent l="0" t="0" r="9525" b="0"/>
             <wp:docPr id="4" name="Grafik 4"/>
@@ -6482,10 +6480,10 @@
       <w:r>
         <w:rPr>
           <w:noProof/>
-          <w:lang w:val="en-US"/>
+          <w:lang w:eastAsia="de-DE"/>
         </w:rPr>
         <w:drawing>
-          <wp:inline distT="0" distB="0" distL="0" distR="0" wp14:anchorId="43B0779E" wp14:editId="63E9B712">
+          <wp:inline distT="0" distB="0" distL="0" distR="0" wp14:anchorId="7449CD1D" wp14:editId="4E4ECA52">
             <wp:extent cx="5760720" cy="4140835"/>
             <wp:effectExtent l="0" t="0" r="0" b="0"/>
             <wp:docPr id="5" name="Grafik 5"/>
@@ -6647,10 +6645,10 @@
       <w:r>
         <w:rPr>
           <w:noProof/>
-          <w:lang w:val="en-US"/>
+          <w:lang w:eastAsia="de-DE"/>
         </w:rPr>
         <w:drawing>
-          <wp:inline distT="0" distB="0" distL="0" distR="0" wp14:anchorId="1821231B" wp14:editId="4A4C760F">
+          <wp:inline distT="0" distB="0" distL="0" distR="0" wp14:anchorId="3FB47E23" wp14:editId="0A57D019">
             <wp:extent cx="4229690" cy="1286054"/>
             <wp:effectExtent l="0" t="0" r="0" b="9525"/>
             <wp:docPr id="10" name="Grafik 10"/>
@@ -6722,10 +6720,10 @@
       <w:r>
         <w:rPr>
           <w:noProof/>
-          <w:lang w:val="en-US"/>
+          <w:lang w:eastAsia="de-DE"/>
         </w:rPr>
         <w:drawing>
-          <wp:inline distT="0" distB="0" distL="0" distR="0" wp14:anchorId="725A0094" wp14:editId="01D51386">
+          <wp:inline distT="0" distB="0" distL="0" distR="0" wp14:anchorId="65D6F837" wp14:editId="02FD4B79">
             <wp:extent cx="5760720" cy="4140835"/>
             <wp:effectExtent l="0" t="0" r="0" b="0"/>
             <wp:docPr id="14" name="Grafik 14"/>
@@ -6780,9 +6778,9 @@
           <w:b w:val="0"/>
         </w:rPr>
       </w:pPr>
-      <w:bookmarkStart w:id="22" w:name="_Nach_Überprüfung"/>
-      <w:bookmarkStart w:id="23" w:name="_Toc456023277"/>
-      <w:bookmarkEnd w:id="22"/>
+      <w:bookmarkStart w:id="21" w:name="_Nach_Überprüfung"/>
+      <w:bookmarkStart w:id="22" w:name="_Toc459269841"/>
+      <w:bookmarkEnd w:id="21"/>
       <w:r>
         <w:rPr>
           <w:b w:val="0"/>
@@ -6790,7 +6788,7 @@
         <w:lastRenderedPageBreak/>
         <w:t>Nach Überprüfung</w:t>
       </w:r>
-      <w:bookmarkEnd w:id="23"/>
+      <w:bookmarkEnd w:id="22"/>
     </w:p>
     <w:p>
       <w:r>
@@ -6814,10 +6812,10 @@
       <w:r>
         <w:rPr>
           <w:noProof/>
-          <w:lang w:val="en-US"/>
+          <w:lang w:eastAsia="de-DE"/>
         </w:rPr>
         <w:drawing>
-          <wp:inline distT="0" distB="0" distL="0" distR="0" wp14:anchorId="665AA291" wp14:editId="3E1B78EF">
+          <wp:inline distT="0" distB="0" distL="0" distR="0" wp14:anchorId="4A450D3D" wp14:editId="5619C46A">
             <wp:extent cx="5760720" cy="4490085"/>
             <wp:effectExtent l="0" t="0" r="0" b="5715"/>
             <wp:docPr id="18" name="Grafik 18"/>
@@ -6929,11 +6927,11 @@
       <w:r>
         <w:rPr>
           <w:noProof/>
-          <w:lang w:val="en-US"/>
+          <w:lang w:eastAsia="de-DE"/>
         </w:rPr>
         <w:lastRenderedPageBreak/>
         <w:drawing>
-          <wp:inline distT="0" distB="0" distL="0" distR="0" wp14:anchorId="3EFB34A7" wp14:editId="461FBD9D">
+          <wp:inline distT="0" distB="0" distL="0" distR="0" wp14:anchorId="3590EC87" wp14:editId="13CEBE9A">
             <wp:extent cx="4706007" cy="3448531"/>
             <wp:effectExtent l="0" t="0" r="0" b="0"/>
             <wp:docPr id="24" name="Grafik 24"/>
@@ -7172,9 +7170,9 @@
           <w:b w:val="0"/>
         </w:rPr>
       </w:pPr>
-      <w:bookmarkStart w:id="24" w:name="_Aufwachen_1"/>
-      <w:bookmarkStart w:id="25" w:name="_Toc456023278"/>
-      <w:bookmarkEnd w:id="24"/>
+      <w:bookmarkStart w:id="23" w:name="_Aufwachen_1"/>
+      <w:bookmarkStart w:id="24" w:name="_Toc459269842"/>
+      <w:bookmarkEnd w:id="23"/>
       <w:r>
         <w:rPr>
           <w:b w:val="0"/>
@@ -7182,7 +7180,7 @@
         <w:lastRenderedPageBreak/>
         <w:t>Aufwachen</w:t>
       </w:r>
-      <w:bookmarkEnd w:id="25"/>
+      <w:bookmarkEnd w:id="24"/>
     </w:p>
     <w:p>
       <w:pPr>
@@ -7217,10 +7215,10 @@
       <w:r>
         <w:rPr>
           <w:noProof/>
-          <w:lang w:val="en-US"/>
+          <w:lang w:eastAsia="de-DE"/>
         </w:rPr>
         <w:drawing>
-          <wp:inline distT="0" distB="0" distL="0" distR="0" wp14:anchorId="4ABA0CCC" wp14:editId="5E89C300">
+          <wp:inline distT="0" distB="0" distL="0" distR="0" wp14:anchorId="7D72DF53" wp14:editId="3AEE7AFF">
             <wp:extent cx="5760720" cy="4490085"/>
             <wp:effectExtent l="0" t="0" r="0" b="5715"/>
             <wp:docPr id="25" name="Grafik 25"/>
@@ -7413,10 +7411,10 @@
       <w:r>
         <w:rPr>
           <w:noProof/>
-          <w:lang w:val="en-US"/>
+          <w:lang w:eastAsia="de-DE"/>
         </w:rPr>
         <w:drawing>
-          <wp:inline distT="0" distB="0" distL="0" distR="0" wp14:anchorId="660ACF7C" wp14:editId="47C6A4E2">
+          <wp:inline distT="0" distB="0" distL="0" distR="0" wp14:anchorId="69F16E9D" wp14:editId="6E2D5F0A">
             <wp:extent cx="4401164" cy="5477639"/>
             <wp:effectExtent l="0" t="0" r="0" b="8890"/>
             <wp:docPr id="26" name="Grafik 26"/>
@@ -7613,10 +7611,10 @@
       <w:r>
         <w:rPr>
           <w:noProof/>
-          <w:lang w:val="en-US"/>
+          <w:lang w:eastAsia="de-DE"/>
         </w:rPr>
         <w:drawing>
-          <wp:inline distT="0" distB="0" distL="0" distR="0" wp14:anchorId="2AB04DF7" wp14:editId="48ABCABB">
+          <wp:inline distT="0" distB="0" distL="0" distR="0" wp14:anchorId="5DA3F2F3" wp14:editId="75AC38E7">
             <wp:extent cx="5760720" cy="3505200"/>
             <wp:effectExtent l="0" t="0" r="0" b="0"/>
             <wp:docPr id="34" name="Grafik 34"/>
@@ -7937,9 +7935,9 @@
           <w:b w:val="0"/>
         </w:rPr>
       </w:pPr>
-      <w:bookmarkStart w:id="26" w:name="_Uptime"/>
-      <w:bookmarkStart w:id="27" w:name="_Toc456023279"/>
-      <w:bookmarkEnd w:id="26"/>
+      <w:bookmarkStart w:id="25" w:name="_Uptime"/>
+      <w:bookmarkStart w:id="26" w:name="_Toc459269843"/>
+      <w:bookmarkEnd w:id="25"/>
       <w:r>
         <w:rPr>
           <w:b w:val="0"/>
@@ -7947,7 +7945,7 @@
         <w:lastRenderedPageBreak/>
         <w:t>Uptime</w:t>
       </w:r>
-      <w:bookmarkEnd w:id="27"/>
+      <w:bookmarkEnd w:id="26"/>
     </w:p>
     <w:p>
       <w:r>
@@ -7982,10 +7980,10 @@
       <w:r>
         <w:rPr>
           <w:noProof/>
-          <w:lang w:val="en-US"/>
+          <w:lang w:eastAsia="de-DE"/>
         </w:rPr>
         <w:drawing>
-          <wp:inline distT="0" distB="0" distL="0" distR="0" wp14:anchorId="018D4526" wp14:editId="23A274C9">
+          <wp:inline distT="0" distB="0" distL="0" distR="0" wp14:anchorId="6B0FF3F2" wp14:editId="5E0E78D5">
             <wp:extent cx="5760720" cy="4490085"/>
             <wp:effectExtent l="0" t="0" r="0" b="5715"/>
             <wp:docPr id="30" name="Grafik 30"/>
@@ -8124,10 +8122,10 @@
       <w:r>
         <w:rPr>
           <w:noProof/>
-          <w:lang w:val="en-US"/>
+          <w:lang w:eastAsia="de-DE"/>
         </w:rPr>
         <w:drawing>
-          <wp:inline distT="0" distB="0" distL="0" distR="0" wp14:anchorId="2A66FC6B" wp14:editId="4BEE5918">
+          <wp:inline distT="0" distB="0" distL="0" distR="0" wp14:anchorId="6C3E6F33" wp14:editId="323CDFFB">
             <wp:extent cx="5760720" cy="2297430"/>
             <wp:effectExtent l="0" t="0" r="0" b="7620"/>
             <wp:docPr id="35" name="Grafik 35"/>
@@ -8278,9 +8276,9 @@
           <w:b w:val="0"/>
         </w:rPr>
       </w:pPr>
-      <w:bookmarkStart w:id="28" w:name="_Plugins"/>
-      <w:bookmarkStart w:id="29" w:name="_Toc456023280"/>
-      <w:bookmarkEnd w:id="28"/>
+      <w:bookmarkStart w:id="27" w:name="_Plugins"/>
+      <w:bookmarkStart w:id="28" w:name="_Toc459269844"/>
+      <w:bookmarkEnd w:id="27"/>
       <w:r>
         <w:rPr>
           <w:b w:val="0"/>
@@ -8288,7 +8286,7 @@
         <w:lastRenderedPageBreak/>
         <w:t>Plugins</w:t>
       </w:r>
-      <w:bookmarkEnd w:id="29"/>
+      <w:bookmarkEnd w:id="28"/>
     </w:p>
     <w:p>
       <w:r>
@@ -8332,10 +8330,10 @@
       <w:r>
         <w:rPr>
           <w:noProof/>
-          <w:lang w:val="en-US"/>
+          <w:lang w:eastAsia="de-DE"/>
         </w:rPr>
         <w:drawing>
-          <wp:inline distT="0" distB="0" distL="0" distR="0" wp14:anchorId="11DCC31A" wp14:editId="5D358247">
+          <wp:inline distT="0" distB="0" distL="0" distR="0" wp14:anchorId="64695BC0" wp14:editId="38F1BE1A">
             <wp:extent cx="5760720" cy="4490085"/>
             <wp:effectExtent l="0" t="0" r="0" b="5715"/>
             <wp:docPr id="28" name="Grafik 28"/>
@@ -8684,9 +8682,11 @@
           <w:b w:val="0"/>
         </w:rPr>
       </w:pPr>
-      <w:bookmarkStart w:id="30" w:name="_Remote-Shutdown_1"/>
-      <w:bookmarkStart w:id="31" w:name="_Toc456023281"/>
-      <w:bookmarkEnd w:id="30"/>
+      <w:bookmarkStart w:id="29" w:name="_Remote-Shutdown_1"/>
+      <w:bookmarkStart w:id="30" w:name="_Toc459269845"/>
+      <w:bookmarkStart w:id="31" w:name="_GoBack"/>
+      <w:bookmarkEnd w:id="29"/>
+      <w:bookmarkEnd w:id="31"/>
       <w:r>
         <w:rPr>
           <w:b w:val="0"/>
@@ -8694,7 +8694,7 @@
         <w:lastRenderedPageBreak/>
         <w:t>Remote-Shutdown</w:t>
       </w:r>
-      <w:bookmarkEnd w:id="31"/>
+      <w:bookmarkEnd w:id="30"/>
     </w:p>
     <w:p>
       <w:r>
@@ -8780,13 +8780,13 @@
       <w:r>
         <w:rPr>
           <w:noProof/>
-          <w:lang w:val="en-US"/>
+          <w:lang w:eastAsia="de-DE"/>
         </w:rPr>
         <w:drawing>
-          <wp:inline distT="0" distB="0" distL="0" distR="0" wp14:anchorId="68D3C2B8" wp14:editId="1EE20063">
-            <wp:extent cx="5760720" cy="4490085"/>
-            <wp:effectExtent l="0" t="0" r="0" b="5715"/>
-            <wp:docPr id="36" name="Grafik 36"/>
+          <wp:inline distT="0" distB="0" distL="0" distR="0" wp14:anchorId="2D16ADC2" wp14:editId="5A14BBCC">
+            <wp:extent cx="5760720" cy="4491355"/>
+            <wp:effectExtent l="0" t="0" r="0" b="4445"/>
+            <wp:docPr id="19" name="Grafik 19"/>
             <wp:cNvGraphicFramePr>
               <a:graphicFrameLocks xmlns:a="http://schemas.openxmlformats.org/drawingml/2006/main" noChangeAspect="1"/>
             </wp:cNvGraphicFramePr>
@@ -8794,7 +8794,7 @@
               <a:graphicData uri="http://schemas.openxmlformats.org/drawingml/2006/picture">
                 <pic:pic xmlns:pic="http://schemas.openxmlformats.org/drawingml/2006/picture">
                   <pic:nvPicPr>
-                    <pic:cNvPr id="36" name="Settings_RemoteShutdown.png"/>
+                    <pic:cNvPr id="19" name="Settings_RemoteShutdown.png"/>
                     <pic:cNvPicPr/>
                   </pic:nvPicPr>
                   <pic:blipFill>
@@ -8812,7 +8812,7 @@
                   <pic:spPr>
                     <a:xfrm>
                       <a:off x="0" y="0"/>
-                      <a:ext cx="5760720" cy="4490085"/>
+                      <a:ext cx="5760720" cy="4491355"/>
                     </a:xfrm>
                     <a:prstGeom prst="rect">
                       <a:avLst/>
@@ -8920,10 +8920,33 @@
     <w:p/>
     <w:p>
       <w:pPr>
+        <w:rPr>
+          <w:b/>
+        </w:rPr>
+      </w:pPr>
+      <w:r>
+        <w:rPr>
+          <w:b/>
+        </w:rPr>
+        <w:t>MAC-Adressen für Remote-Shutdown</w:t>
+      </w:r>
+    </w:p>
+    <w:p>
+      <w:r>
+        <w:t>Diese Liste zeigt die MAC-Adressen aller aktiver Netzwerkkarten im PC. Der Computer wird auf alle Remote-Shutdown-Befehle reagieren, die an diese MAC-Adressen gerichtet sind.</w:t>
+      </w:r>
+      <w:r>
+        <w:br/>
+        <w:t>Über das Kontextmenu der Liste kann eine einzelne Adresse in die Zwischenablage kopiert werden.</w:t>
+      </w:r>
+    </w:p>
+    <w:p/>
+    <w:p>
+      <w:pPr>
         <w:pStyle w:val="berschrift1"/>
         <w:pageBreakBefore/>
       </w:pPr>
-      <w:bookmarkStart w:id="32" w:name="_Toc456023282"/>
+      <w:bookmarkStart w:id="32" w:name="_Toc459269846"/>
       <w:r>
         <w:lastRenderedPageBreak/>
         <w:t>Beispielszenarien</w:t>
@@ -9282,7 +9305,7 @@
         <w:pStyle w:val="berschrift1"/>
         <w:pageBreakBefore/>
       </w:pPr>
-      <w:bookmarkStart w:id="33" w:name="_Toc456023283"/>
+      <w:bookmarkStart w:id="33" w:name="_Toc459269847"/>
       <w:r>
         <w:lastRenderedPageBreak/>
         <w:t>Fehlerbehebung</w:t>
@@ -10380,7 +10403,7 @@
         <w:pStyle w:val="berschrift1"/>
         <w:pageBreakBefore/>
       </w:pPr>
-      <w:bookmarkStart w:id="34" w:name="_Toc456023284"/>
+      <w:bookmarkStart w:id="34" w:name="_Toc459269848"/>
       <w:r>
         <w:lastRenderedPageBreak/>
         <w:t>FAQ</w:t>
@@ -10603,7 +10626,7 @@
         <w:pageBreakBefore/>
       </w:pPr>
       <w:bookmarkStart w:id="35" w:name="_Plugin-Entwicklung"/>
-      <w:bookmarkStart w:id="36" w:name="_Toc456023285"/>
+      <w:bookmarkStart w:id="36" w:name="_Toc459269849"/>
       <w:bookmarkEnd w:id="35"/>
       <w:r>
         <w:lastRenderedPageBreak/>
@@ -10627,7 +10650,7 @@
         <w:pStyle w:val="berschrift2"/>
       </w:pPr>
       <w:bookmarkStart w:id="37" w:name="_Plugin-Entwicklung_1"/>
-      <w:bookmarkStart w:id="38" w:name="_Toc456023286"/>
+      <w:bookmarkStart w:id="38" w:name="_Toc459269850"/>
       <w:bookmarkEnd w:id="37"/>
       <w:r>
         <w:t>Plugin-Entwicklung</w:t>
@@ -10681,7 +10704,7 @@
           <w:b w:val="0"/>
         </w:rPr>
       </w:pPr>
-      <w:bookmarkStart w:id="39" w:name="_Toc456023287"/>
+      <w:bookmarkStart w:id="39" w:name="_Toc459269851"/>
       <w:r>
         <w:rPr>
           <w:b w:val="0"/>
@@ -10778,7 +10801,7 @@
         </w:rPr>
       </w:pPr>
       <w:bookmarkStart w:id="40" w:name="_Schnelleinstieg"/>
-      <w:bookmarkStart w:id="41" w:name="_Toc456023288"/>
+      <w:bookmarkStart w:id="41" w:name="_Toc459269852"/>
       <w:bookmarkEnd w:id="40"/>
       <w:r>
         <w:rPr>
@@ -10883,7 +10906,7 @@
           <w:b w:val="0"/>
         </w:rPr>
       </w:pPr>
-      <w:bookmarkStart w:id="42" w:name="_Toc456023289"/>
+      <w:bookmarkStart w:id="42" w:name="_Toc459269853"/>
       <w:r>
         <w:rPr>
           <w:b w:val="0"/>
@@ -12227,7 +12250,7 @@
           <w:b w:val="0"/>
         </w:rPr>
       </w:pPr>
-      <w:bookmarkStart w:id="43" w:name="_Toc456023290"/>
+      <w:bookmarkStart w:id="43" w:name="_Toc459269854"/>
       <w:r>
         <w:rPr>
           <w:b w:val="0"/>
@@ -14082,7 +14105,7 @@
           <w:b w:val="0"/>
         </w:rPr>
       </w:pPr>
-      <w:bookmarkStart w:id="44" w:name="_Toc456023291"/>
+      <w:bookmarkStart w:id="44" w:name="_Toc459269855"/>
       <w:r>
         <w:rPr>
           <w:b w:val="0"/>
@@ -14526,7 +14549,7 @@
           <w:b w:val="0"/>
         </w:rPr>
       </w:pPr>
-      <w:bookmarkStart w:id="45" w:name="_Toc456023292"/>
+      <w:bookmarkStart w:id="45" w:name="_Toc459269856"/>
       <w:r>
         <w:rPr>
           <w:b w:val="0"/>
@@ -14570,7 +14593,7 @@
         <w:pageBreakBefore/>
       </w:pPr>
       <w:bookmarkStart w:id="46" w:name="_Remote-Shutdown"/>
-      <w:bookmarkStart w:id="47" w:name="_Toc456023293"/>
+      <w:bookmarkStart w:id="47" w:name="_Toc459269857"/>
       <w:bookmarkEnd w:id="46"/>
       <w:r>
         <w:lastRenderedPageBreak/>
@@ -16232,7 +16255,7 @@
       <w:rPr>
         <w:noProof/>
       </w:rPr>
-      <w:t>1</w:t>
+      <w:t>39</w:t>
     </w:r>
     <w:r>
       <w:fldChar w:fldCharType="end"/>
@@ -19676,6 +19699,7 @@
     <w:lsdException w:name="HTML Sample" w:semiHidden="1" w:unhideWhenUsed="1"/>
     <w:lsdException w:name="HTML Typewriter" w:semiHidden="1" w:unhideWhenUsed="1"/>
     <w:lsdException w:name="HTML Variable" w:semiHidden="1" w:unhideWhenUsed="1"/>
+    <w:lsdException w:name="Normal Table" w:semiHidden="1" w:unhideWhenUsed="1"/>
     <w:lsdException w:name="annotation subject" w:semiHidden="1" w:unhideWhenUsed="1"/>
     <w:lsdException w:name="No List" w:semiHidden="1" w:unhideWhenUsed="1"/>
     <w:lsdException w:name="Outline List 1" w:semiHidden="1" w:unhideWhenUsed="1"/>
@@ -19722,8 +19746,10 @@
     <w:lsdException w:name="Table Subtle 2" w:semiHidden="1" w:unhideWhenUsed="1"/>
     <w:lsdException w:name="Table Web 1" w:semiHidden="1" w:unhideWhenUsed="1"/>
     <w:lsdException w:name="Table Web 2" w:semiHidden="1" w:unhideWhenUsed="1"/>
+    <w:lsdException w:name="Table Web 3" w:semiHidden="1" w:unhideWhenUsed="1"/>
     <w:lsdException w:name="Balloon Text" w:semiHidden="1" w:unhideWhenUsed="1"/>
     <w:lsdException w:name="Table Grid" w:uiPriority="39"/>
+    <w:lsdException w:name="Table Theme" w:semiHidden="1" w:unhideWhenUsed="1"/>
     <w:lsdException w:name="Placeholder Text" w:semiHidden="1"/>
     <w:lsdException w:name="No Spacing" w:uiPriority="1" w:qFormat="1"/>
     <w:lsdException w:name="Light Shading" w:uiPriority="60"/>
@@ -20538,7 +20564,7 @@
 </file>
 
 <file path=customXml/itemProps1.xml><?xml version="1.0" encoding="utf-8"?>
-<ds:datastoreItem xmlns:ds="http://schemas.openxmlformats.org/officeDocument/2006/customXml" ds:itemID="{376C4837-3983-4C98-B0AE-2BA762CEED6A}">
+<ds:datastoreItem xmlns:ds="http://schemas.openxmlformats.org/officeDocument/2006/customXml" ds:itemID="{08B2AC29-B7D7-4A5D-B3B5-7F2B66524A60}">
   <ds:schemaRefs>
     <ds:schemaRef ds:uri="http://schemas.openxmlformats.org/officeDocument/2006/bibliography"/>
   </ds:schemaRefs>

</xml_diff>

<commit_message>
Scheduled uptimes became active immediately, even if scheduled for the future
</commit_message>
<xml_diff>
--- a/Main/Doc/de/Windows Server Advanced Power Managment (deutsch).docx
+++ b/Main/Doc/de/Windows Server Advanced Power Managment (deutsch).docx
@@ -209,8 +209,10 @@
                   <w:rPr>
                     <w:bCs/>
                   </w:rPr>
-                  <w:t>1</w:t>
-                </w:r>
+                  <w:t>2</w:t>
+                </w:r>
+                <w:bookmarkStart w:id="0" w:name="_GoBack"/>
+                <w:bookmarkEnd w:id="0"/>
               </w:p>
             </w:tc>
           </w:tr>
@@ -2365,12 +2367,12 @@
       <w:pPr>
         <w:pStyle w:val="berschrift1"/>
       </w:pPr>
-      <w:bookmarkStart w:id="0" w:name="_Toc459269829"/>
+      <w:bookmarkStart w:id="1" w:name="_Toc459269829"/>
       <w:r>
         <w:lastRenderedPageBreak/>
         <w:t>Einführung</w:t>
       </w:r>
-      <w:bookmarkEnd w:id="0"/>
+      <w:bookmarkEnd w:id="1"/>
     </w:p>
     <w:p>
       <w:r>
@@ -2635,12 +2637,12 @@
         <w:pStyle w:val="berschrift1"/>
         <w:pageBreakBefore/>
       </w:pPr>
-      <w:bookmarkStart w:id="1" w:name="_Toc459269830"/>
+      <w:bookmarkStart w:id="2" w:name="_Toc459269830"/>
       <w:r>
         <w:lastRenderedPageBreak/>
         <w:t>Voraussetzungen</w:t>
       </w:r>
-      <w:bookmarkEnd w:id="1"/>
+      <w:bookmarkEnd w:id="2"/>
     </w:p>
     <w:p>
       <w:r>
@@ -2795,12 +2797,12 @@
         <w:pStyle w:val="berschrift1"/>
         <w:pageBreakBefore/>
       </w:pPr>
-      <w:bookmarkStart w:id="2" w:name="_Toc459269831"/>
+      <w:bookmarkStart w:id="3" w:name="_Toc459269831"/>
       <w:r>
         <w:lastRenderedPageBreak/>
         <w:t>Einschränkungen</w:t>
       </w:r>
-      <w:bookmarkEnd w:id="2"/>
+      <w:bookmarkEnd w:id="3"/>
     </w:p>
     <w:p>
       <w:r>
@@ -2837,12 +2839,12 @@
         <w:pStyle w:val="berschrift1"/>
         <w:pageBreakBefore/>
       </w:pPr>
-      <w:bookmarkStart w:id="3" w:name="_Toc459269832"/>
+      <w:bookmarkStart w:id="4" w:name="_Toc459269832"/>
       <w:r>
         <w:lastRenderedPageBreak/>
         <w:t>Installation</w:t>
       </w:r>
-      <w:bookmarkEnd w:id="3"/>
+      <w:bookmarkEnd w:id="4"/>
     </w:p>
     <w:p>
       <w:r>
@@ -3246,12 +3248,12 @@
         <w:pStyle w:val="berschrift1"/>
         <w:pageBreakBefore/>
       </w:pPr>
-      <w:bookmarkStart w:id="4" w:name="_Toc459269833"/>
+      <w:bookmarkStart w:id="5" w:name="_Toc459269833"/>
       <w:r>
         <w:lastRenderedPageBreak/>
         <w:t>Deinstallation</w:t>
       </w:r>
-      <w:bookmarkEnd w:id="4"/>
+      <w:bookmarkEnd w:id="5"/>
     </w:p>
     <w:p>
       <w:pPr>
@@ -3387,12 +3389,12 @@
         <w:pStyle w:val="berschrift1"/>
         <w:pageBreakBefore/>
       </w:pPr>
-      <w:bookmarkStart w:id="5" w:name="_Toc459269834"/>
+      <w:bookmarkStart w:id="6" w:name="_Toc459269834"/>
       <w:r>
         <w:lastRenderedPageBreak/>
         <w:t>Update</w:t>
       </w:r>
-      <w:bookmarkEnd w:id="5"/>
+      <w:bookmarkEnd w:id="6"/>
     </w:p>
     <w:p>
       <w:r>
@@ -3428,12 +3430,12 @@
         <w:pStyle w:val="berschrift1"/>
         <w:pageBreakBefore/>
       </w:pPr>
-      <w:bookmarkStart w:id="6" w:name="_Toc459269835"/>
+      <w:bookmarkStart w:id="7" w:name="_Toc459269835"/>
       <w:r>
         <w:lastRenderedPageBreak/>
         <w:t>Bedienung</w:t>
       </w:r>
-      <w:bookmarkEnd w:id="6"/>
+      <w:bookmarkEnd w:id="7"/>
     </w:p>
     <w:p>
       <w:r>
@@ -3577,14 +3579,14 @@
         <w:pStyle w:val="berschrift2"/>
         <w:pageBreakBefore/>
       </w:pPr>
-      <w:bookmarkStart w:id="7" w:name="_Hauptfenster"/>
-      <w:bookmarkStart w:id="8" w:name="_Toc459269836"/>
-      <w:bookmarkEnd w:id="7"/>
+      <w:bookmarkStart w:id="8" w:name="_Hauptfenster"/>
+      <w:bookmarkStart w:id="9" w:name="_Toc459269836"/>
+      <w:bookmarkEnd w:id="8"/>
       <w:r>
         <w:lastRenderedPageBreak/>
         <w:t>Hauptfenster</w:t>
       </w:r>
-      <w:bookmarkEnd w:id="8"/>
+      <w:bookmarkEnd w:id="9"/>
     </w:p>
     <w:p>
       <w:r>
@@ -4552,8 +4554,8 @@
       <w:r>
         <w:t xml:space="preserve"> (z.B. Versions-Informationen, Änderungshistorie, etc.) aufgerufen werden.</w:t>
       </w:r>
-      <w:bookmarkStart w:id="9" w:name="_Einstellungen"/>
-      <w:bookmarkEnd w:id="9"/>
+      <w:bookmarkStart w:id="10" w:name="_Einstellungen"/>
+      <w:bookmarkEnd w:id="10"/>
     </w:p>
     <w:p/>
     <w:p>
@@ -4561,14 +4563,14 @@
         <w:pStyle w:val="berschrift2"/>
         <w:pageBreakBefore/>
       </w:pPr>
-      <w:bookmarkStart w:id="10" w:name="_Einstellungen_1"/>
-      <w:bookmarkStart w:id="11" w:name="_Toc459269837"/>
-      <w:bookmarkEnd w:id="10"/>
+      <w:bookmarkStart w:id="11" w:name="_Einstellungen_1"/>
+      <w:bookmarkStart w:id="12" w:name="_Toc459269837"/>
+      <w:bookmarkEnd w:id="11"/>
       <w:r>
         <w:lastRenderedPageBreak/>
         <w:t>Einstellungen</w:t>
       </w:r>
-      <w:bookmarkEnd w:id="11"/>
+      <w:bookmarkEnd w:id="12"/>
     </w:p>
     <w:p>
       <w:r>
@@ -4600,8 +4602,8 @@
       <w:r>
         <w:t>im Hauptfenster geöffnet werden.</w:t>
       </w:r>
-      <w:bookmarkStart w:id="12" w:name="_Allgemein"/>
-      <w:bookmarkEnd w:id="12"/>
+      <w:bookmarkStart w:id="13" w:name="_Allgemein"/>
+      <w:bookmarkEnd w:id="13"/>
     </w:p>
     <w:p/>
     <w:p>
@@ -4611,16 +4613,16 @@
           <w:b w:val="0"/>
         </w:rPr>
       </w:pPr>
-      <w:bookmarkStart w:id="13" w:name="_Allgemein_1"/>
-      <w:bookmarkStart w:id="14" w:name="_Toc459269838"/>
-      <w:bookmarkEnd w:id="13"/>
+      <w:bookmarkStart w:id="14" w:name="_Allgemein_1"/>
+      <w:bookmarkStart w:id="15" w:name="_Toc459269838"/>
+      <w:bookmarkEnd w:id="14"/>
       <w:r>
         <w:rPr>
           <w:b w:val="0"/>
         </w:rPr>
         <w:t>Allgemein</w:t>
       </w:r>
-      <w:bookmarkEnd w:id="14"/>
+      <w:bookmarkEnd w:id="15"/>
     </w:p>
     <w:p>
       <w:pPr>
@@ -5440,11 +5442,11 @@
           <w:b w:val="0"/>
         </w:rPr>
       </w:pPr>
-      <w:bookmarkStart w:id="15" w:name="_Überwachung"/>
-      <w:bookmarkStart w:id="16" w:name="_Überwachung_(System)"/>
-      <w:bookmarkStart w:id="17" w:name="_Toc459269839"/>
-      <w:bookmarkEnd w:id="15"/>
+      <w:bookmarkStart w:id="16" w:name="_Überwachung"/>
+      <w:bookmarkStart w:id="17" w:name="_Überwachung_(System)"/>
+      <w:bookmarkStart w:id="18" w:name="_Toc459269839"/>
       <w:bookmarkEnd w:id="16"/>
+      <w:bookmarkEnd w:id="17"/>
       <w:r>
         <w:rPr>
           <w:b w:val="0"/>
@@ -5458,7 +5460,7 @@
         </w:rPr>
         <w:t xml:space="preserve"> (System)</w:t>
       </w:r>
-      <w:bookmarkEnd w:id="17"/>
+      <w:bookmarkEnd w:id="18"/>
     </w:p>
     <w:p>
       <w:pPr>
@@ -5639,8 +5641,8 @@
       <w:r>
         <w:t>.</w:t>
       </w:r>
-      <w:bookmarkStart w:id="18" w:name="_Aufwachen"/>
-      <w:bookmarkEnd w:id="18"/>
+      <w:bookmarkStart w:id="19" w:name="_Aufwachen"/>
+      <w:bookmarkEnd w:id="19"/>
     </w:p>
     <w:p/>
     <w:p>
@@ -6155,9 +6157,9 @@
           <w:b w:val="0"/>
         </w:rPr>
       </w:pPr>
-      <w:bookmarkStart w:id="19" w:name="_Überwachung_(Erweitert)"/>
-      <w:bookmarkStart w:id="20" w:name="_Toc459269840"/>
-      <w:bookmarkEnd w:id="19"/>
+      <w:bookmarkStart w:id="20" w:name="_Überwachung_(Erweitert)"/>
+      <w:bookmarkStart w:id="21" w:name="_Toc459269840"/>
+      <w:bookmarkEnd w:id="20"/>
       <w:r>
         <w:rPr>
           <w:b w:val="0"/>
@@ -6165,7 +6167,7 @@
         <w:lastRenderedPageBreak/>
         <w:t>Überwachung (Erweitert)</w:t>
       </w:r>
-      <w:bookmarkEnd w:id="20"/>
+      <w:bookmarkEnd w:id="21"/>
     </w:p>
     <w:p>
       <w:r>
@@ -6778,9 +6780,9 @@
           <w:b w:val="0"/>
         </w:rPr>
       </w:pPr>
-      <w:bookmarkStart w:id="21" w:name="_Nach_Überprüfung"/>
-      <w:bookmarkStart w:id="22" w:name="_Toc459269841"/>
-      <w:bookmarkEnd w:id="21"/>
+      <w:bookmarkStart w:id="22" w:name="_Nach_Überprüfung"/>
+      <w:bookmarkStart w:id="23" w:name="_Toc459269841"/>
+      <w:bookmarkEnd w:id="22"/>
       <w:r>
         <w:rPr>
           <w:b w:val="0"/>
@@ -6788,7 +6790,7 @@
         <w:lastRenderedPageBreak/>
         <w:t>Nach Überprüfung</w:t>
       </w:r>
-      <w:bookmarkEnd w:id="22"/>
+      <w:bookmarkEnd w:id="23"/>
     </w:p>
     <w:p>
       <w:r>
@@ -7170,9 +7172,9 @@
           <w:b w:val="0"/>
         </w:rPr>
       </w:pPr>
-      <w:bookmarkStart w:id="23" w:name="_Aufwachen_1"/>
-      <w:bookmarkStart w:id="24" w:name="_Toc459269842"/>
-      <w:bookmarkEnd w:id="23"/>
+      <w:bookmarkStart w:id="24" w:name="_Aufwachen_1"/>
+      <w:bookmarkStart w:id="25" w:name="_Toc459269842"/>
+      <w:bookmarkEnd w:id="24"/>
       <w:r>
         <w:rPr>
           <w:b w:val="0"/>
@@ -7180,7 +7182,7 @@
         <w:lastRenderedPageBreak/>
         <w:t>Aufwachen</w:t>
       </w:r>
-      <w:bookmarkEnd w:id="24"/>
+      <w:bookmarkEnd w:id="25"/>
     </w:p>
     <w:p>
       <w:pPr>
@@ -7935,9 +7937,9 @@
           <w:b w:val="0"/>
         </w:rPr>
       </w:pPr>
-      <w:bookmarkStart w:id="25" w:name="_Uptime"/>
-      <w:bookmarkStart w:id="26" w:name="_Toc459269843"/>
-      <w:bookmarkEnd w:id="25"/>
+      <w:bookmarkStart w:id="26" w:name="_Uptime"/>
+      <w:bookmarkStart w:id="27" w:name="_Toc459269843"/>
+      <w:bookmarkEnd w:id="26"/>
       <w:r>
         <w:rPr>
           <w:b w:val="0"/>
@@ -7945,7 +7947,7 @@
         <w:lastRenderedPageBreak/>
         <w:t>Uptime</w:t>
       </w:r>
-      <w:bookmarkEnd w:id="26"/>
+      <w:bookmarkEnd w:id="27"/>
     </w:p>
     <w:p>
       <w:r>
@@ -8276,9 +8278,9 @@
           <w:b w:val="0"/>
         </w:rPr>
       </w:pPr>
-      <w:bookmarkStart w:id="27" w:name="_Plugins"/>
-      <w:bookmarkStart w:id="28" w:name="_Toc459269844"/>
-      <w:bookmarkEnd w:id="27"/>
+      <w:bookmarkStart w:id="28" w:name="_Plugins"/>
+      <w:bookmarkStart w:id="29" w:name="_Toc459269844"/>
+      <w:bookmarkEnd w:id="28"/>
       <w:r>
         <w:rPr>
           <w:b w:val="0"/>
@@ -8286,7 +8288,7 @@
         <w:lastRenderedPageBreak/>
         <w:t>Plugins</w:t>
       </w:r>
-      <w:bookmarkEnd w:id="28"/>
+      <w:bookmarkEnd w:id="29"/>
     </w:p>
     <w:p>
       <w:r>
@@ -8682,11 +8684,9 @@
           <w:b w:val="0"/>
         </w:rPr>
       </w:pPr>
-      <w:bookmarkStart w:id="29" w:name="_Remote-Shutdown_1"/>
-      <w:bookmarkStart w:id="30" w:name="_Toc459269845"/>
-      <w:bookmarkStart w:id="31" w:name="_GoBack"/>
-      <w:bookmarkEnd w:id="29"/>
-      <w:bookmarkEnd w:id="31"/>
+      <w:bookmarkStart w:id="30" w:name="_Remote-Shutdown_1"/>
+      <w:bookmarkStart w:id="31" w:name="_Toc459269845"/>
+      <w:bookmarkEnd w:id="30"/>
       <w:r>
         <w:rPr>
           <w:b w:val="0"/>
@@ -8694,7 +8694,7 @@
         <w:lastRenderedPageBreak/>
         <w:t>Remote-Shutdown</w:t>
       </w:r>
-      <w:bookmarkEnd w:id="30"/>
+      <w:bookmarkEnd w:id="31"/>
     </w:p>
     <w:p>
       <w:r>
@@ -16255,7 +16255,7 @@
       <w:rPr>
         <w:noProof/>
       </w:rPr>
-      <w:t>39</w:t>
+      <w:t>1</w:t>
     </w:r>
     <w:r>
       <w:fldChar w:fldCharType="end"/>
@@ -20564,7 +20564,7 @@
 </file>
 
 <file path=customXml/itemProps1.xml><?xml version="1.0" encoding="utf-8"?>
-<ds:datastoreItem xmlns:ds="http://schemas.openxmlformats.org/officeDocument/2006/customXml" ds:itemID="{08B2AC29-B7D7-4A5D-B3B5-7F2B66524A60}">
+<ds:datastoreItem xmlns:ds="http://schemas.openxmlformats.org/officeDocument/2006/customXml" ds:itemID="{64276C3B-6F67-41B8-BF02-E5385E157B96}">
   <ds:schemaRefs>
     <ds:schemaRef ds:uri="http://schemas.openxmlformats.org/officeDocument/2006/bibliography"/>
   </ds:schemaRefs>

</xml_diff>

<commit_message>
New DotNetZip DLL included in setup (and references) [DotNetZip DLL was renamed project internally]; updates version number and changelogs
</commit_message>
<xml_diff>
--- a/Main/Doc/de/Windows Server Advanced Power Managment (deutsch).docx
+++ b/Main/Doc/de/Windows Server Advanced Power Managment (deutsch).docx
@@ -1,6 +1,6 @@
 
 <file path=word/document.xml><?xml version="1.0" encoding="utf-8"?>
-<w:document xmlns:wpc="http://schemas.microsoft.com/office/word/2010/wordprocessingCanvas" xmlns:cx="http://schemas.microsoft.com/office/drawing/2014/chartex" xmlns:cx1="http://schemas.microsoft.com/office/drawing/2015/9/8/chartex" xmlns:cx2="http://schemas.microsoft.com/office/drawing/2015/10/21/chartex" xmlns:mc="http://schemas.openxmlformats.org/markup-compatibility/2006" xmlns:o="urn:schemas-microsoft-com:office:office" xmlns:r="http://schemas.openxmlformats.org/officeDocument/2006/relationships" xmlns:m="http://schemas.openxmlformats.org/officeDocument/2006/math" xmlns:v="urn:schemas-microsoft-com:vml" xmlns:wp14="http://schemas.microsoft.com/office/word/2010/wordprocessingDrawing" xmlns:wp="http://schemas.openxmlformats.org/drawingml/2006/wordprocessingDrawing" xmlns:w10="urn:schemas-microsoft-com:office:word" xmlns:w="http://schemas.openxmlformats.org/wordprocessingml/2006/main" xmlns:w14="http://schemas.microsoft.com/office/word/2010/wordml" xmlns:w15="http://schemas.microsoft.com/office/word/2012/wordml" xmlns:w16se="http://schemas.microsoft.com/office/word/2015/wordml/symex" xmlns:wpg="http://schemas.microsoft.com/office/word/2010/wordprocessingGroup" xmlns:wpi="http://schemas.microsoft.com/office/word/2010/wordprocessingInk" xmlns:wne="http://schemas.microsoft.com/office/word/2006/wordml" xmlns:wps="http://schemas.microsoft.com/office/word/2010/wordprocessingShape" mc:Ignorable="w14 w15 w16se wp14">
+<w:document xmlns:wpc="http://schemas.microsoft.com/office/word/2010/wordprocessingCanvas" xmlns:cx="http://schemas.microsoft.com/office/drawing/2014/chartex" xmlns:cx1="http://schemas.microsoft.com/office/drawing/2015/9/8/chartex" xmlns:cx2="http://schemas.microsoft.com/office/drawing/2015/10/21/chartex" xmlns:cx3="http://schemas.microsoft.com/office/drawing/2016/5/9/chartex" xmlns:cx4="http://schemas.microsoft.com/office/drawing/2016/5/10/chartex" xmlns:cx5="http://schemas.microsoft.com/office/drawing/2016/5/11/chartex" xmlns:mc="http://schemas.openxmlformats.org/markup-compatibility/2006" xmlns:o="urn:schemas-microsoft-com:office:office" xmlns:r="http://schemas.openxmlformats.org/officeDocument/2006/relationships" xmlns:m="http://schemas.openxmlformats.org/officeDocument/2006/math" xmlns:v="urn:schemas-microsoft-com:vml" xmlns:wp14="http://schemas.microsoft.com/office/word/2010/wordprocessingDrawing" xmlns:wp="http://schemas.openxmlformats.org/drawingml/2006/wordprocessingDrawing" xmlns:w10="urn:schemas-microsoft-com:office:word" xmlns:w="http://schemas.openxmlformats.org/wordprocessingml/2006/main" xmlns:w14="http://schemas.microsoft.com/office/word/2010/wordml" xmlns:w15="http://schemas.microsoft.com/office/word/2012/wordml" xmlns:w16se="http://schemas.microsoft.com/office/word/2015/wordml/symex" xmlns:wpg="http://schemas.microsoft.com/office/word/2010/wordprocessingGroup" xmlns:wpi="http://schemas.microsoft.com/office/word/2010/wordprocessingInk" xmlns:wne="http://schemas.microsoft.com/office/word/2006/wordml" xmlns:wps="http://schemas.microsoft.com/office/word/2010/wordprocessingShape" mc:Ignorable="w14 w15 w16se wp14">
   <w:body>
     <w:sdt>
       <w:sdtPr>
@@ -209,7 +209,7 @@
                   <w:rPr>
                     <w:bCs/>
                   </w:rPr>
-                  <w:t>3</w:t>
+                  <w:t>4</w:t>
                 </w:r>
                 <w:bookmarkStart w:id="0" w:name="_GoBack"/>
                 <w:bookmarkEnd w:id="0"/>
@@ -16189,7 +16189,7 @@
 </file>
 
 <file path=word/endnotes.xml><?xml version="1.0" encoding="utf-8"?>
-<w:endnotes xmlns:wpc="http://schemas.microsoft.com/office/word/2010/wordprocessingCanvas" xmlns:cx="http://schemas.microsoft.com/office/drawing/2014/chartex" xmlns:cx1="http://schemas.microsoft.com/office/drawing/2015/9/8/chartex" xmlns:cx2="http://schemas.microsoft.com/office/drawing/2015/10/21/chartex" xmlns:mc="http://schemas.openxmlformats.org/markup-compatibility/2006" xmlns:o="urn:schemas-microsoft-com:office:office" xmlns:r="http://schemas.openxmlformats.org/officeDocument/2006/relationships" xmlns:m="http://schemas.openxmlformats.org/officeDocument/2006/math" xmlns:v="urn:schemas-microsoft-com:vml" xmlns:wp14="http://schemas.microsoft.com/office/word/2010/wordprocessingDrawing" xmlns:wp="http://schemas.openxmlformats.org/drawingml/2006/wordprocessingDrawing" xmlns:w10="urn:schemas-microsoft-com:office:word" xmlns:w="http://schemas.openxmlformats.org/wordprocessingml/2006/main" xmlns:w14="http://schemas.microsoft.com/office/word/2010/wordml" xmlns:w15="http://schemas.microsoft.com/office/word/2012/wordml" xmlns:w16se="http://schemas.microsoft.com/office/word/2015/wordml/symex" xmlns:wpg="http://schemas.microsoft.com/office/word/2010/wordprocessingGroup" xmlns:wpi="http://schemas.microsoft.com/office/word/2010/wordprocessingInk" xmlns:wne="http://schemas.microsoft.com/office/word/2006/wordml" xmlns:wps="http://schemas.microsoft.com/office/word/2010/wordprocessingShape" mc:Ignorable="w14 w15 w16se wp14">
+<w:endnotes xmlns:wpc="http://schemas.microsoft.com/office/word/2010/wordprocessingCanvas" xmlns:cx="http://schemas.microsoft.com/office/drawing/2014/chartex" xmlns:cx1="http://schemas.microsoft.com/office/drawing/2015/9/8/chartex" xmlns:cx2="http://schemas.microsoft.com/office/drawing/2015/10/21/chartex" xmlns:cx3="http://schemas.microsoft.com/office/drawing/2016/5/9/chartex" xmlns:cx4="http://schemas.microsoft.com/office/drawing/2016/5/10/chartex" xmlns:cx5="http://schemas.microsoft.com/office/drawing/2016/5/11/chartex" xmlns:mc="http://schemas.openxmlformats.org/markup-compatibility/2006" xmlns:o="urn:schemas-microsoft-com:office:office" xmlns:r="http://schemas.openxmlformats.org/officeDocument/2006/relationships" xmlns:m="http://schemas.openxmlformats.org/officeDocument/2006/math" xmlns:v="urn:schemas-microsoft-com:vml" xmlns:wp14="http://schemas.microsoft.com/office/word/2010/wordprocessingDrawing" xmlns:wp="http://schemas.openxmlformats.org/drawingml/2006/wordprocessingDrawing" xmlns:w10="urn:schemas-microsoft-com:office:word" xmlns:w="http://schemas.openxmlformats.org/wordprocessingml/2006/main" xmlns:w14="http://schemas.microsoft.com/office/word/2010/wordml" xmlns:w15="http://schemas.microsoft.com/office/word/2012/wordml" xmlns:w16se="http://schemas.microsoft.com/office/word/2015/wordml/symex" xmlns:wpg="http://schemas.microsoft.com/office/word/2010/wordprocessingGroup" xmlns:wpi="http://schemas.microsoft.com/office/word/2010/wordprocessingInk" xmlns:wne="http://schemas.microsoft.com/office/word/2006/wordml" xmlns:wps="http://schemas.microsoft.com/office/word/2010/wordprocessingShape" mc:Ignorable="w14 w15 w16se wp14">
   <w:endnote w:type="separator" w:id="-1">
     <w:p>
       <w:pPr>
@@ -16214,7 +16214,7 @@
 </file>
 
 <file path=word/footer1.xml><?xml version="1.0" encoding="utf-8"?>
-<w:ftr xmlns:wpc="http://schemas.microsoft.com/office/word/2010/wordprocessingCanvas" xmlns:cx="http://schemas.microsoft.com/office/drawing/2014/chartex" xmlns:cx1="http://schemas.microsoft.com/office/drawing/2015/9/8/chartex" xmlns:cx2="http://schemas.microsoft.com/office/drawing/2015/10/21/chartex" xmlns:mc="http://schemas.openxmlformats.org/markup-compatibility/2006" xmlns:o="urn:schemas-microsoft-com:office:office" xmlns:r="http://schemas.openxmlformats.org/officeDocument/2006/relationships" xmlns:m="http://schemas.openxmlformats.org/officeDocument/2006/math" xmlns:v="urn:schemas-microsoft-com:vml" xmlns:wp14="http://schemas.microsoft.com/office/word/2010/wordprocessingDrawing" xmlns:wp="http://schemas.openxmlformats.org/drawingml/2006/wordprocessingDrawing" xmlns:w10="urn:schemas-microsoft-com:office:word" xmlns:w="http://schemas.openxmlformats.org/wordprocessingml/2006/main" xmlns:w14="http://schemas.microsoft.com/office/word/2010/wordml" xmlns:w15="http://schemas.microsoft.com/office/word/2012/wordml" xmlns:w16se="http://schemas.microsoft.com/office/word/2015/wordml/symex" xmlns:wpg="http://schemas.microsoft.com/office/word/2010/wordprocessingGroup" xmlns:wpi="http://schemas.microsoft.com/office/word/2010/wordprocessingInk" xmlns:wne="http://schemas.microsoft.com/office/word/2006/wordml" xmlns:wps="http://schemas.microsoft.com/office/word/2010/wordprocessingShape" mc:Ignorable="w14 w15 w16se wp14">
+<w:ftr xmlns:wpc="http://schemas.microsoft.com/office/word/2010/wordprocessingCanvas" xmlns:cx="http://schemas.microsoft.com/office/drawing/2014/chartex" xmlns:cx1="http://schemas.microsoft.com/office/drawing/2015/9/8/chartex" xmlns:cx2="http://schemas.microsoft.com/office/drawing/2015/10/21/chartex" xmlns:cx3="http://schemas.microsoft.com/office/drawing/2016/5/9/chartex" xmlns:cx4="http://schemas.microsoft.com/office/drawing/2016/5/10/chartex" xmlns:cx5="http://schemas.microsoft.com/office/drawing/2016/5/11/chartex" xmlns:mc="http://schemas.openxmlformats.org/markup-compatibility/2006" xmlns:o="urn:schemas-microsoft-com:office:office" xmlns:r="http://schemas.openxmlformats.org/officeDocument/2006/relationships" xmlns:m="http://schemas.openxmlformats.org/officeDocument/2006/math" xmlns:v="urn:schemas-microsoft-com:vml" xmlns:wp14="http://schemas.microsoft.com/office/word/2010/wordprocessingDrawing" xmlns:wp="http://schemas.openxmlformats.org/drawingml/2006/wordprocessingDrawing" xmlns:w10="urn:schemas-microsoft-com:office:word" xmlns:w="http://schemas.openxmlformats.org/wordprocessingml/2006/main" xmlns:w14="http://schemas.microsoft.com/office/word/2010/wordml" xmlns:w15="http://schemas.microsoft.com/office/word/2012/wordml" xmlns:w16se="http://schemas.microsoft.com/office/word/2015/wordml/symex" xmlns:wpg="http://schemas.microsoft.com/office/word/2010/wordprocessingGroup" xmlns:wpi="http://schemas.microsoft.com/office/word/2010/wordprocessingInk" xmlns:wne="http://schemas.microsoft.com/office/word/2006/wordml" xmlns:wps="http://schemas.microsoft.com/office/word/2010/wordprocessingShape" mc:Ignorable="w14 w15 w16se wp14">
   <w:p>
     <w:pPr>
       <w:pStyle w:val="Fuzeile"/>
@@ -16265,7 +16265,7 @@
 </file>
 
 <file path=word/footnotes.xml><?xml version="1.0" encoding="utf-8"?>
-<w:footnotes xmlns:wpc="http://schemas.microsoft.com/office/word/2010/wordprocessingCanvas" xmlns:cx="http://schemas.microsoft.com/office/drawing/2014/chartex" xmlns:cx1="http://schemas.microsoft.com/office/drawing/2015/9/8/chartex" xmlns:cx2="http://schemas.microsoft.com/office/drawing/2015/10/21/chartex" xmlns:mc="http://schemas.openxmlformats.org/markup-compatibility/2006" xmlns:o="urn:schemas-microsoft-com:office:office" xmlns:r="http://schemas.openxmlformats.org/officeDocument/2006/relationships" xmlns:m="http://schemas.openxmlformats.org/officeDocument/2006/math" xmlns:v="urn:schemas-microsoft-com:vml" xmlns:wp14="http://schemas.microsoft.com/office/word/2010/wordprocessingDrawing" xmlns:wp="http://schemas.openxmlformats.org/drawingml/2006/wordprocessingDrawing" xmlns:w10="urn:schemas-microsoft-com:office:word" xmlns:w="http://schemas.openxmlformats.org/wordprocessingml/2006/main" xmlns:w14="http://schemas.microsoft.com/office/word/2010/wordml" xmlns:w15="http://schemas.microsoft.com/office/word/2012/wordml" xmlns:w16se="http://schemas.microsoft.com/office/word/2015/wordml/symex" xmlns:wpg="http://schemas.microsoft.com/office/word/2010/wordprocessingGroup" xmlns:wpi="http://schemas.microsoft.com/office/word/2010/wordprocessingInk" xmlns:wne="http://schemas.microsoft.com/office/word/2006/wordml" xmlns:wps="http://schemas.microsoft.com/office/word/2010/wordprocessingShape" mc:Ignorable="w14 w15 w16se wp14">
+<w:footnotes xmlns:wpc="http://schemas.microsoft.com/office/word/2010/wordprocessingCanvas" xmlns:cx="http://schemas.microsoft.com/office/drawing/2014/chartex" xmlns:cx1="http://schemas.microsoft.com/office/drawing/2015/9/8/chartex" xmlns:cx2="http://schemas.microsoft.com/office/drawing/2015/10/21/chartex" xmlns:cx3="http://schemas.microsoft.com/office/drawing/2016/5/9/chartex" xmlns:cx4="http://schemas.microsoft.com/office/drawing/2016/5/10/chartex" xmlns:cx5="http://schemas.microsoft.com/office/drawing/2016/5/11/chartex" xmlns:mc="http://schemas.openxmlformats.org/markup-compatibility/2006" xmlns:o="urn:schemas-microsoft-com:office:office" xmlns:r="http://schemas.openxmlformats.org/officeDocument/2006/relationships" xmlns:m="http://schemas.openxmlformats.org/officeDocument/2006/math" xmlns:v="urn:schemas-microsoft-com:vml" xmlns:wp14="http://schemas.microsoft.com/office/word/2010/wordprocessingDrawing" xmlns:wp="http://schemas.openxmlformats.org/drawingml/2006/wordprocessingDrawing" xmlns:w10="urn:schemas-microsoft-com:office:word" xmlns:w="http://schemas.openxmlformats.org/wordprocessingml/2006/main" xmlns:w14="http://schemas.microsoft.com/office/word/2010/wordml" xmlns:w15="http://schemas.microsoft.com/office/word/2012/wordml" xmlns:w16se="http://schemas.microsoft.com/office/word/2015/wordml/symex" xmlns:wpg="http://schemas.microsoft.com/office/word/2010/wordprocessingGroup" xmlns:wpi="http://schemas.microsoft.com/office/word/2010/wordprocessingInk" xmlns:wne="http://schemas.microsoft.com/office/word/2006/wordml" xmlns:wps="http://schemas.microsoft.com/office/word/2010/wordprocessingShape" mc:Ignorable="w14 w15 w16se wp14">
   <w:footnote w:type="separator" w:id="-1">
     <w:p>
       <w:pPr>
@@ -16290,7 +16290,7 @@
 </file>
 
 <file path=word/numbering.xml><?xml version="1.0" encoding="utf-8"?>
-<w:numbering xmlns:wpc="http://schemas.microsoft.com/office/word/2010/wordprocessingCanvas" xmlns:cx="http://schemas.microsoft.com/office/drawing/2014/chartex" xmlns:cx1="http://schemas.microsoft.com/office/drawing/2015/9/8/chartex" xmlns:cx2="http://schemas.microsoft.com/office/drawing/2015/10/21/chartex" xmlns:mc="http://schemas.openxmlformats.org/markup-compatibility/2006" xmlns:o="urn:schemas-microsoft-com:office:office" xmlns:r="http://schemas.openxmlformats.org/officeDocument/2006/relationships" xmlns:m="http://schemas.openxmlformats.org/officeDocument/2006/math" xmlns:v="urn:schemas-microsoft-com:vml" xmlns:wp14="http://schemas.microsoft.com/office/word/2010/wordprocessingDrawing" xmlns:wp="http://schemas.openxmlformats.org/drawingml/2006/wordprocessingDrawing" xmlns:w10="urn:schemas-microsoft-com:office:word" xmlns:w="http://schemas.openxmlformats.org/wordprocessingml/2006/main" xmlns:w14="http://schemas.microsoft.com/office/word/2010/wordml" xmlns:w15="http://schemas.microsoft.com/office/word/2012/wordml" xmlns:w16se="http://schemas.microsoft.com/office/word/2015/wordml/symex" xmlns:wpg="http://schemas.microsoft.com/office/word/2010/wordprocessingGroup" xmlns:wpi="http://schemas.microsoft.com/office/word/2010/wordprocessingInk" xmlns:wne="http://schemas.microsoft.com/office/word/2006/wordml" xmlns:wps="http://schemas.microsoft.com/office/word/2010/wordprocessingShape" mc:Ignorable="w14 w15 w16se wp14">
+<w:numbering xmlns:wpc="http://schemas.microsoft.com/office/word/2010/wordprocessingCanvas" xmlns:cx="http://schemas.microsoft.com/office/drawing/2014/chartex" xmlns:cx1="http://schemas.microsoft.com/office/drawing/2015/9/8/chartex" xmlns:cx2="http://schemas.microsoft.com/office/drawing/2015/10/21/chartex" xmlns:cx3="http://schemas.microsoft.com/office/drawing/2016/5/9/chartex" xmlns:cx4="http://schemas.microsoft.com/office/drawing/2016/5/10/chartex" xmlns:cx5="http://schemas.microsoft.com/office/drawing/2016/5/11/chartex" xmlns:mc="http://schemas.openxmlformats.org/markup-compatibility/2006" xmlns:o="urn:schemas-microsoft-com:office:office" xmlns:r="http://schemas.openxmlformats.org/officeDocument/2006/relationships" xmlns:m="http://schemas.openxmlformats.org/officeDocument/2006/math" xmlns:v="urn:schemas-microsoft-com:vml" xmlns:wp14="http://schemas.microsoft.com/office/word/2010/wordprocessingDrawing" xmlns:wp="http://schemas.openxmlformats.org/drawingml/2006/wordprocessingDrawing" xmlns:w10="urn:schemas-microsoft-com:office:word" xmlns:w="http://schemas.openxmlformats.org/wordprocessingml/2006/main" xmlns:w14="http://schemas.microsoft.com/office/word/2010/wordml" xmlns:w15="http://schemas.microsoft.com/office/word/2012/wordml" xmlns:w16se="http://schemas.microsoft.com/office/word/2015/wordml/symex" xmlns:wpg="http://schemas.microsoft.com/office/word/2010/wordprocessingGroup" xmlns:wpi="http://schemas.microsoft.com/office/word/2010/wordprocessingInk" xmlns:wne="http://schemas.microsoft.com/office/word/2006/wordml" xmlns:wps="http://schemas.microsoft.com/office/word/2010/wordprocessingShape" mc:Ignorable="w14 w15 w16se wp14">
   <w:abstractNum w:abstractNumId="0" w15:restartNumberingAfterBreak="0">
     <w:nsid w:val="0011423F"/>
     <w:multiLevelType w:val="hybridMultilevel"/>
@@ -19593,7 +19593,7 @@
       </w:pPr>
     </w:pPrDefault>
   </w:docDefaults>
-  <w:latentStyles w:defLockedState="0" w:defUIPriority="99" w:defSemiHidden="0" w:defUnhideWhenUsed="0" w:defQFormat="0" w:count="373">
+  <w:latentStyles w:defLockedState="0" w:defUIPriority="99" w:defSemiHidden="0" w:defUnhideWhenUsed="0" w:defQFormat="0" w:count="374">
     <w:lsdException w:name="Normal" w:uiPriority="0" w:qFormat="1"/>
     <w:lsdException w:name="heading 1" w:uiPriority="9" w:qFormat="1"/>
     <w:lsdException w:name="heading 2" w:semiHidden="1" w:uiPriority="9" w:unhideWhenUsed="1" w:qFormat="1"/>
@@ -19699,7 +19699,6 @@
     <w:lsdException w:name="HTML Sample" w:semiHidden="1" w:unhideWhenUsed="1"/>
     <w:lsdException w:name="HTML Typewriter" w:semiHidden="1" w:unhideWhenUsed="1"/>
     <w:lsdException w:name="HTML Variable" w:semiHidden="1" w:unhideWhenUsed="1"/>
-    <w:lsdException w:name="Normal Table" w:semiHidden="1" w:unhideWhenUsed="1"/>
     <w:lsdException w:name="annotation subject" w:semiHidden="1" w:unhideWhenUsed="1"/>
     <w:lsdException w:name="No List" w:semiHidden="1" w:unhideWhenUsed="1"/>
     <w:lsdException w:name="Outline List 1" w:semiHidden="1" w:unhideWhenUsed="1"/>
@@ -19746,10 +19745,8 @@
     <w:lsdException w:name="Table Subtle 2" w:semiHidden="1" w:unhideWhenUsed="1"/>
     <w:lsdException w:name="Table Web 1" w:semiHidden="1" w:unhideWhenUsed="1"/>
     <w:lsdException w:name="Table Web 2" w:semiHidden="1" w:unhideWhenUsed="1"/>
-    <w:lsdException w:name="Table Web 3" w:semiHidden="1" w:unhideWhenUsed="1"/>
     <w:lsdException w:name="Balloon Text" w:semiHidden="1" w:unhideWhenUsed="1"/>
     <w:lsdException w:name="Table Grid" w:uiPriority="39"/>
-    <w:lsdException w:name="Table Theme" w:semiHidden="1" w:unhideWhenUsed="1"/>
     <w:lsdException w:name="Placeholder Text" w:semiHidden="1"/>
     <w:lsdException w:name="No Spacing" w:uiPriority="1" w:qFormat="1"/>
     <w:lsdException w:name="Light Shading" w:uiPriority="60"/>
@@ -19967,6 +19964,7 @@
     <w:lsdException w:name="List Table 7 Colorful Accent 6" w:uiPriority="52"/>
     <w:lsdException w:name="Mention" w:semiHidden="1" w:unhideWhenUsed="1"/>
     <w:lsdException w:name="Smart Hyperlink" w:semiHidden="1" w:unhideWhenUsed="1"/>
+    <w:lsdException w:name="Hashtag" w:semiHidden="1" w:unhideWhenUsed="1"/>
   </w:latentStyles>
   <w:style w:type="paragraph" w:default="1" w:styleId="Standard">
     <w:name w:val="Normal"/>
@@ -20564,7 +20562,7 @@
 </file>
 
 <file path=customXml/itemProps1.xml><?xml version="1.0" encoding="utf-8"?>
-<ds:datastoreItem xmlns:ds="http://schemas.openxmlformats.org/officeDocument/2006/customXml" ds:itemID="{D23D84E9-1E34-4E32-BED2-F98170743E7D}">
+<ds:datastoreItem xmlns:ds="http://schemas.openxmlformats.org/officeDocument/2006/customXml" ds:itemID="{DB815679-940B-4199-A6AA-00CFECD39B9C}">
   <ds:schemaRefs>
     <ds:schemaRef ds:uri="http://schemas.openxmlformats.org/officeDocument/2006/bibliography"/>
   </ds:schemaRefs>

</xml_diff>